<commit_message>
Updating for psyc. sci including uploading submitted manuscript (Estimating the effect of publication bias_PS.docx and supplementary material Estimating the effect of publication bias_SMR_PS.docx)
</commit_message>
<xml_diff>
--- a/SimplifiedEffectSizeAdjustment.docx
+++ b/SimplifiedEffectSizeAdjustment.docx
@@ -25,15 +25,7 @@
         <w:pStyle w:val="FirstParagraph"/>
       </w:pPr>
       <w:r>
-        <w:t xml:space="preserve">See word document</w:t>
-      </w:r>
-    </w:p>
-    <w:p>
-      <w:pPr>
-        <w:pStyle w:val="BodyText"/>
-      </w:pPr>
-      <w:r>
-        <w:t xml:space="preserve">integrate {, 2019 #1040}</w:t>
+        <w:t xml:space="preserve">See manuscript</w:t>
       </w:r>
     </w:p>
     <w:p>
@@ -69,7 +61,7 @@
         <w:pStyle w:val="BodyText"/>
       </w:pPr>
       <w:r>
-        <w:t xml:space="preserve">For analysis, the original and replication effect sizes were transformed to Fisher z Transformed correlation coefficients following the methods used in {Open Science Collaboration, 2015 #611}. Cases where the study-level results were not reported in correlation coefficients, Cohen’s d values, as t-tests, or as F statistics were excluded from analysis (e.g., cases when no effect size was reported in the original study or in the replication project data set). In cases where sample sizes were not reported per group, sample sizes among groups were assumed to be equal in these conversions. See supplementary materials 1 for a comprehensive account of exclusions and study specific extraction details for each replication project. See Table 1 for the number of valid studies extracted from each project. An original and replication effect size that could be converted to a Fisher z score along with sample sizes for original and replication studies was extracted for a total of 306 studies.</w:t>
+        <w:t xml:space="preserve">For analysis, the original and replication effect sizes were transformed to Fisher z Transformed correlation coefficients following the methods used in {Open Science Collaboration, 2015 #611}, see supplementary materials 5 for details regarding these conversions. This conversion used data from the replication project whenever possible (i.e., whenever effect sizes were reported in correlation coefficients in a summary table or in a project’s data this was used and directly converted to Fisher z values). Cases where the study-level results were not reported in correlation coefficients, Cohen’s d values, as t-tests, or as F statistics were excluded from analysis (e.g., cases when no effect size was reported in the original study or in the replication project data set). In cases where sample sizes were not reported per group, sample sizes among groups were assumed to be equal in these conversions. See supplementary materials 1 for a comprehensive account of exclusions and study specific extraction details for each replication project. See Table 1 for the number of valid studies extracted from each project. An original and replication effect size that could be converted to a Fisher z score along with sample sizes for original and replication studies was extracted for a total of 306 pairs of studies, excluding a total of 41 study pairs.</w:t>
       </w:r>
     </w:p>
     <w:p>
@@ -87,7 +79,7 @@
         <w:pStyle w:val="FirstParagraph"/>
       </w:pPr>
       <w:r>
-        <w:t xml:space="preserve">This paper uses three analytic approaches to examine the change in effect sizes from original to replication studies. All analysis was performed in R version 3.5.1 {R Development Core Team, 2018 #314} and meta-analyses were performed using the Metafor package version 2.1 {Viechtbauer, 2010 #796} using restricted maximum-likelihood estimation. All analyses and difference scores (i.e., proportion changes and mean differences) were calculated using Fisher Z transformed effect sizes, and effect sizes are back transformed to correlation coefficients for easy interpretation unless otherwise stated. All analyses were exploratory, and multiple models which were developed are not presented here. See</w:t>
+        <w:t xml:space="preserve">All analysis was performed in R version 3.5.1 {R Development Core Team, 2018 #314} and meta-analyses were performed using the Metafor package version 2.1 {Viechtbauer, 2010 #796} using restricted maximum-likelihood estimation. All analyses and difference scores (i.e., proportion changes and mean differences) were calculated using Fisher Z transformed effect sizes, and effect sizes are back transformed to correlation coefficients for easy interpretation unless otherwise stated. All analyses were exploratory, and multiple models which were developed are not presented here. See</w:t>
       </w:r>
       <w:r>
         <w:t xml:space="preserve"> </w:t>
@@ -121,15 +113,29 @@
         <w:t xml:space="preserve"> </w:t>
       </w:r>
       <w:r>
-        <w:t xml:space="preserve">for the preregistration of this project specifying that all analyses would be exploratory.</w:t>
+        <w:t xml:space="preserve">for the preregistration of this project specifying that all analyses would be exploratory. All of the data and analysis code used in this study and an RMarkdown document to allow the current document to be easily reproduced are available from</w:t>
+      </w:r>
+      <w:r>
+        <w:t xml:space="preserve"> </w:t>
+      </w:r>
+      <w:hyperlink r:id="rId27">
+        <w:r>
+          <w:rPr>
+            <w:rStyle w:val="Hyperlink"/>
+          </w:rPr>
+          <w:t xml:space="preserve">https://osf.io/7qvna/</w:t>
+        </w:r>
+      </w:hyperlink>
+      <w:r>
+        <w:t xml:space="preserve">.</w:t>
       </w:r>
     </w:p>
     <w:p>
       <w:pPr>
         <w:pStyle w:val="Heading5"/>
       </w:pPr>
-      <w:bookmarkStart w:id="27" w:name="analysis-1-multilevel-random-effects-meta-analysis"/>
-      <w:bookmarkEnd w:id="27"/>
+      <w:bookmarkStart w:id="28" w:name="analysis-1-multilevel-random-effects-meta-analysis"/>
+      <w:bookmarkEnd w:id="28"/>
       <w:r>
         <w:t xml:space="preserve">Analysis 1: Multilevel random effects meta-analysis</w:t>
       </w:r>
@@ -639,15 +645,15 @@
         <w:t xml:space="preserve"> </w:t>
       </w:r>
       <w:r>
-        <w:t xml:space="preserve">did not change by more than 0.02, no statistical tests changed their statistical significance at the .05 alpha level, and variance partitioning did not change enough to alter interpretations). Empirical Bayes estimates and 95% credible intervals for random effects were calculated following {Robinson, 1991 #999}{Morris, 1983 #1000}.</w:t>
+        <w:t xml:space="preserve">did not change by more than 0.02, no statistical tests changed their statistical significance at the .05 alpha level, and variance partitioning did not change enough to alter interpretations).</w:t>
       </w:r>
     </w:p>
     <w:p>
       <w:pPr>
         <w:pStyle w:val="Heading4"/>
       </w:pPr>
-      <w:bookmarkStart w:id="28" w:name="accounting-for-null-results"/>
-      <w:bookmarkEnd w:id="28"/>
+      <w:bookmarkStart w:id="29" w:name="accounting-for-null-results"/>
+      <w:bookmarkEnd w:id="29"/>
       <w:r>
         <w:t xml:space="preserve">Accounting for null results</w:t>
       </w:r>
@@ -657,15 +663,15 @@
         <w:pStyle w:val="FirstParagraph"/>
       </w:pPr>
       <w:r>
-        <w:t xml:space="preserve">An important question in assessing the degree to which effects are attenuated in this literature is how much this effect is driven by the presence of a subset of null effects. The average effect size difference between original studies and their replications could be could be extremely high, and yet but this effect could be entirely driven by the presence of null effects (e.g., if 50% of studies examined scenarios where there was no between-group difference or association at the population level, and yet all non-zero effects are identical to those reported, the average attenuation would be 50%). In order to account for this issue, three methods are used.</w:t>
+        <w:t xml:space="preserve">An important question in assessing the degree to which effects are attenuated in this literature is how much this effect is driven by the presence of a subset of null effects. The average effect size difference between original studies and their replications could be could be extremely high, and yet but this effect could be entirely driven by the presence of null effects (e.g., if 50% of studies examined scenarios where there was no between-group difference or association at the population level, and yet all non-zero effects are identical to those reported, the average attenuation would be 50%). Analyses 2 to 4 were performed in order to account for this issue.</w:t>
       </w:r>
     </w:p>
     <w:p>
       <w:pPr>
         <w:pStyle w:val="Heading5"/>
       </w:pPr>
-      <w:bookmarkStart w:id="29" w:name="analysis-2-and-3-multilevel-random-effects-meta-analysis-with-exclusions"/>
-      <w:bookmarkEnd w:id="29"/>
+      <w:bookmarkStart w:id="30" w:name="analysis-2-and-3-multilevel-random-effects-meta-analysis-with-exclusions"/>
+      <w:bookmarkEnd w:id="30"/>
       <w:r>
         <w:t xml:space="preserve">Analysis 2 and 3: Multilevel random effects meta-analysis with exclusions</w:t>
       </w:r>
@@ -675,7 +681,22 @@
         <w:pStyle w:val="FirstParagraph"/>
       </w:pPr>
       <w:r>
-        <w:t xml:space="preserve">The first method is to re-perform the meta-analysis excluding studies using two exclusion criteria; (a) excluding studies in which the replication study was not statistically significant (using an alpha of .05 and a two-tailed test when applicable) and with an effect in the same direction as the original and (b) by removing statistically equivalent studies. Because both of these methods function by removing small replication effects, no significance testing was performed on the difference between the model estimates estimated after accounting for small or near-null effects.</w:t>
+        <w:t xml:space="preserve">Analyses 2 and 3 reperform the above meta-analysis excluding studies using two exclusion criteria. Analysis 2 excludes studies in which the replication study was not statistically significant with an effect in the same direction as the original (using the</w:t>
+      </w:r>
+      <w:r>
+        <w:t xml:space="preserve"> </w:t>
+      </w:r>
+      <w:r>
+        <w:rPr>
+          <w:i/>
+        </w:rPr>
+        <w:t xml:space="preserve">p</w:t>
+      </w:r>
+      <w:r>
+        <w:t xml:space="preserve"> </w:t>
+      </w:r>
+      <w:r>
+        <w:t xml:space="preserve">value reported in the replication projects’ datasets, at an alpha of .05, and using two-tailed tests where applicable). Analysis 3 removes effects in which the replication study is statistically equivalent to the null studies.</w:t>
       </w:r>
     </w:p>
     <w:p>
@@ -691,7 +712,7 @@
         <w:pStyle w:val="BodyText"/>
       </w:pPr>
       <w:r>
-        <w:t xml:space="preserve">In order avoid excluding under-powered studies erroneously analysis 3 excludes studies based on whether the results are statistically equivalent to the null hypothesis, or statistically significant in the opposite direction {Lakens, 2017 #214;Lakens, 2018 #951}. As a requirement for equivalence testing is that an equivalence bound is selected (defining the null hypothesis), we follow one suggestion in {Lakens, 2018 #951} and use the lowest effect size that would be statistically significant to the original study (assuming an alpha of .05). Equivalence tests were performed using Z tests of the Fisher Z transformed effect sizes, excluding studies where the observed replication effect is significantly smaller than the equivalence bound using a one tailed test at the 95% confidence level. Standard errors of each study were estimated as</w:t>
+        <w:t xml:space="preserve">In order to avoid excluding under-powered studies erroneously, analysis 3 excludes studies based on whether the results are statistically equivalent to the null hypothesis, or statistically significant in the opposite direction {Lakens, 2017 #214;Lakens, 2018 #951}. A requirement for equivalence testing is that an equivalence bound is selected (i.e., an effect size below which the effect size is said to be for all practical purposes equal to zero). For this, we use the lowest effect size that would have been statistically significant in the original study (assuming an alpha of .05), following a suggestion in {Lakens, 2018 #951}. Equivalence tests were performed using Z tests of the Fisher Z transformed effect sizes, excluding studies where the observed replication effect is significantly smaller than the equivalence bound using a one tailed test at the 95% confidence level. Standard errors of each study were estimated as</w:t>
       </w:r>
       <w:r>
         <w:t xml:space="preserve"> </w:t>
@@ -728,7 +749,7 @@
         </m:rad>
       </m:oMath>
       <w:r>
-        <w:t xml:space="preserve">, except for studies from {Camerer, 2018 #967} which had more than a single replication attempt, where standard errors are those derived from the meta-analyses that produced the effect size estimate (see supplementary materials [exclusion rules] for details).</w:t>
+        <w:t xml:space="preserve">, except for studies from {Camerer, 2018 #967} which had more than a single replication attempt, where standard errors are those derived from the meta-analyses that produced the effect size estimate (see supplementary materials 1 for details).</w:t>
       </w:r>
     </w:p>
     <w:p>
@@ -743,10 +764,10 @@
       <w:pPr>
         <w:pStyle w:val="Heading5"/>
       </w:pPr>
-      <w:bookmarkStart w:id="30" w:name="analysis-3-bayesian-mixture-model"/>
-      <w:bookmarkEnd w:id="30"/>
-      <w:r>
-        <w:t xml:space="preserve">Analysis 3: Bayesian mixture model</w:t>
+      <w:bookmarkStart w:id="31" w:name="analysis-4-bayesian-mixture-model"/>
+      <w:bookmarkEnd w:id="31"/>
+      <w:r>
+        <w:t xml:space="preserve">Analysis 4: Bayesian mixture model</w:t>
       </w:r>
     </w:p>
     <w:p>
@@ -754,7 +775,7 @@
         <w:pStyle w:val="FirstParagraph"/>
       </w:pPr>
       <w:r>
-        <w:t xml:space="preserve">The final approach to estimating the amount of effect size attenuation expected given that the effect under study is non-zero was the Bayesian mixture model presented in {Camerer, 2018 #967}. This model assumes that each observed replication effect size comes from one of two components, either from the null-hypothesis or from the alternative-hypothesis component. If the replication effect size is drawn from the null-hypothesis component, it is assumed to have come from a normal distribution with a mean 0 and a standard deviation equal to the standard error of the replication study (estimated here as</w:t>
+        <w:t xml:space="preserve">Analyses 2 and 3 both rely on excluding studies using exclusion rules that will, respectively, exclude or retain studies due to low statistical power in the replication study. In part in order to avoid this issue the final approach to estimating the amount of effect size attenuation conditional on the effect under study being non-zero was the Bayesian mixture model presented in {Camerer, 2018 #967}. This model assumes that each observed replication effect size comes from one of two components, either from the null-hypothesis or from the alternative-hypothesis component. If the replication effect size is drawn from the null-hypothesis component, it is assumed to have come from a normal distribution with a mean 0 and a standard deviation equal to the standard error of the replication study (estimated here as</w:t>
       </w:r>
       <w:r>
         <w:t xml:space="preserve"> </w:t>
@@ -806,7 +827,7 @@
         <w:t xml:space="preserve">”</w:t>
       </w:r>
       <w:r>
-        <w:t xml:space="preserve">, equal to some value between zero and one. The attenuation factor is constrained to be equal across all studies. There are two main parameters of interest in this model; the</w:t>
+        <w:t xml:space="preserve">, equal to some value between zero and one and assumed to be equal across all studies. There are two main parameters of interest in this model; the</w:t>
       </w:r>
       <w:r>
         <w:t xml:space="preserve"> </w:t>
@@ -824,7 +845,7 @@
         <w:t xml:space="preserve"> </w:t>
       </w:r>
       <w:r>
-        <w:t xml:space="preserve">(called a deflation factor in {Camerer, 2018 #967}), the degree to which effect sizes are attenuated between original and replication studies, and the overall rate at which studies are assigned to have come from the null hypothesis (the</w:t>
+        <w:t xml:space="preserve">(called a</w:t>
       </w:r>
       <w:r>
         <w:t xml:space="preserve"> </w:t>
@@ -833,33 +854,36 @@
         <w:t xml:space="preserve">“</w:t>
       </w:r>
       <w:r>
+        <w:t xml:space="preserve">deflation factor</w:t>
+      </w:r>
+      <w:r>
+        <w:t xml:space="preserve">”</w:t>
+      </w:r>
+      <w:r>
+        <w:t xml:space="preserve">" in {Camerer, 2018 #967}), the degree to which effect sizes are attenuated between original and replication studies, and the overall rate at which studies are assigned to have come from the null hypothesis (the</w:t>
+      </w:r>
+      <w:r>
+        <w:t xml:space="preserve"> </w:t>
+      </w:r>
+      <w:r>
+        <w:t xml:space="preserve">“</w:t>
+      </w:r>
+      <w:r>
         <w:t xml:space="preserve">assignment rate</w:t>
       </w:r>
       <w:r>
         <w:t xml:space="preserve">”</w:t>
       </w:r>
       <w:r>
-        <w:t xml:space="preserve">). This analysis was performed in JAGS version 4.3.0 {Depaoli, 2016 #1010} using the rjags interface (version 4.8.0; {Plummer, 2018 #1011}). See supplementary materials [</w:t>
-      </w:r>
-      <w:r>
-        <w:t xml:space="preserve">“</w:t>
-      </w:r>
-      <w:r>
-        <w:t xml:space="preserve">mixture model</w:t>
-      </w:r>
-      <w:r>
-        <w:t xml:space="preserve">”</w:t>
-      </w:r>
-      <w:r>
-        <w:t xml:space="preserve">] for model syntax and further analysis details.</w:t>
+        <w:t xml:space="preserve">). This analysis was performed in JAGS version 4.3.0 {Depaoli, 2016 #1010} using the rjags interface (version 4.8.0; {Plummer, 2018 #1011}). See supplementary materials 4 for model syntax and further analysis details.</w:t>
       </w:r>
     </w:p>
     <w:p>
       <w:pPr>
         <w:pStyle w:val="Heading3"/>
       </w:pPr>
-      <w:bookmarkStart w:id="31" w:name="descriptives"/>
-      <w:bookmarkEnd w:id="31"/>
+      <w:bookmarkStart w:id="32" w:name="descriptives"/>
+      <w:bookmarkEnd w:id="32"/>
       <w:r>
         <w:t xml:space="preserve">Descriptives</w:t>
       </w:r>
@@ -869,70 +893,7 @@
         <w:pStyle w:val="FirstParagraph"/>
       </w:pPr>
       <w:r>
-        <w:t xml:space="preserve">Looking at the 306 replications for which both original and replication effect sizes were available, the effect size seen in the replication study was lower than that seen in the original study in 219 articles, 72% of the included studies. An exact binomial test shows that this is extremely unlikely under the assumption that replication effect sizes are equally likely to be smaller or larger in the replication study, p = &lt; .001. The average effect size for original studies was r = 0.39, and the mean effect size for replication studies was r = 0.27, a mean decrease of r = 0.11. Notably, this represents an average decrease in effect sizes from the original to the replication study of 28%. See Table 2 for a comprehensive list of descriptives on the effect size differences seen, Figure 1 for a scatterplot of the replication effect sizes plotted against the original studies’ and Figure 2 for a raincloud plot of the Fisher Z score change in effect sizes by replication project.</w:t>
-      </w:r>
-    </w:p>
-    <w:p>
-      <w:pPr>
-        <w:pStyle w:val="BodyText"/>
-      </w:pPr>
-      <w:r>
-        <w:t xml:space="preserve">Examining just the 198 replications in which the replication study was statistically significant, 65% of all studies, the average effect for original studies was 0.4, and the mean effect size for replication studies was 0.39. This represents a mean decrease of r = 0.02, a mean percentage increase in effect sizes of 4% and a median decrease of 7%. Using equivalence testing, a total of 237 studies were not statistically equivalent to the null, 77% of included studies. The average effect size in the original non-equivalent studies was 0.41, compared to a mean effect size for replication studies of r = 0.35. This is a mean decrease of r = 0.06, a mean percentage decrease of 7%, and a median decrease of 17%.</w:t>
-      </w:r>
-    </w:p>
-    <w:p>
-      <w:pPr>
-        <w:pStyle w:val="BodyText"/>
-      </w:pPr>
-      <w:r>
-        <w:drawing>
-          <wp:inline>
-            <wp:extent cx="5334000" cy="3333750"/>
-            <wp:effectExtent b="0" l="0" r="0" t="0"/>
-            <wp:docPr descr="" title="" id="1" name="Picture"/>
-            <a:graphic>
-              <a:graphicData uri="http://schemas.openxmlformats.org/drawingml/2006/picture">
-                <pic:pic>
-                  <pic:nvPicPr>
-                    <pic:cNvPr descr="SimplifiedEffectSizeAdjustment_files/figure-docx/unnamed-chunk-3-1.png" id="0" name="Picture"/>
-                    <pic:cNvPicPr>
-                      <a:picLocks noChangeArrowheads="1" noChangeAspect="1"/>
-                    </pic:cNvPicPr>
-                  </pic:nvPicPr>
-                  <pic:blipFill>
-                    <a:blip r:embed="rId32"/>
-                    <a:stretch>
-                      <a:fillRect/>
-                    </a:stretch>
-                  </pic:blipFill>
-                  <pic:spPr bwMode="auto">
-                    <a:xfrm>
-                      <a:off x="0" y="0"/>
-                      <a:ext cx="5334000" cy="3333750"/>
-                    </a:xfrm>
-                    <a:prstGeom prst="rect">
-                      <a:avLst/>
-                    </a:prstGeom>
-                    <a:noFill/>
-                    <a:ln w="9525">
-                      <a:noFill/>
-                      <a:headEnd/>
-                      <a:tailEnd/>
-                    </a:ln>
-                  </pic:spPr>
-                </pic:pic>
-              </a:graphicData>
-            </a:graphic>
-          </wp:inline>
-        </w:drawing>
-      </w:r>
-    </w:p>
-    <w:p>
-      <w:pPr>
-        <w:pStyle w:val="BodyText"/>
-      </w:pPr>
-      <w:r>
-        <w:t xml:space="preserve">Figure 1. A scatterplot of replication study effect sizes (in correlation coefficients) plotted against original study effect sizes. Points which fall on the solid, diagonal line represent replication effect sizes equal to the original effect sizes. Point size represents (the log) of the number of participants in the replication study, and the colour of the points shows which replication project each effect size pair was from.</w:t>
+        <w:t xml:space="preserve">Looking at the 306 included original-replication study pairs included in this analysis, the effect size seen in the replication study was lower than that seen in the original study in 219 articles, 72% of the included studies. An exact binomial test shows that this is extremely unlikely under the assumption that replication effect sizes are equally likely to be smaller or larger in the replication study, p = &lt; .001. The average effect size for original studies was r = 0.39, and the mean effect size for replication studies was r = 0.27, a mean decrease of r = 0.11. Notably, this represents an average decrease in effect sizes from the original to the replication study of 28%. See Table 2 for a comprehensive list of descriptives on the effect size differences seen in this sample and Figure 1 for a raincloud plot of the Fisher Z score change in effect sizes by replication project.</w:t>
       </w:r>
     </w:p>
     <w:p>
@@ -987,7 +948,7 @@
         <w:pStyle w:val="BodyText"/>
       </w:pPr>
       <w:r>
-        <w:t xml:space="preserve">Figure 2. A raincloud plot of the change in effect sizes (here Fisher Z scores) from the original to the replication study by the replication project that each replication study was performed as a part of.</w:t>
+        <w:t xml:space="preserve">Figure 1. A raincloud plot (density, box and scatter plot) of the change in effect sizes (here Fisher Z scores) from the original to the replication study by the replication project that each replication study was performed as a part of.</w:t>
       </w:r>
     </w:p>
     <w:p>
@@ -1737,7 +1698,7 @@
         <w:pStyle w:val="BodyText"/>
       </w:pPr>
       <w:r>
-        <w:t xml:space="preserve">Table [nice mod sum]. Model output from a multilevel random effects meta-analysis of the difference between original and replication effect sizes, with random effects for the project (i.e., which large scale replication project the replication was a part of) and the original (i.e., replicated) article or effect.</w:t>
+        <w:t xml:space="preserve">Table 3. Model output from a multilevel random effects meta-analysis of the difference between original and replication effect sizes, with random effects for the project (i.e., which large scale replication project the replication was a part of) and the original (i.e., replicated) article or effect.</w:t>
       </w:r>
     </w:p>
     <w:tbl>
@@ -2131,7 +2092,7 @@
         <w:pStyle w:val="FirstParagraph"/>
       </w:pPr>
       <w:r>
-        <w:t xml:space="preserve">Looking at the estimated effect size decrease only including replications with statistically significant findings, there was an estimated r = -0.05 (95% CI [-0.11, 0.01]) change in effect sizes from original to replication studies. Including only the statistically equivalent studies leads to a predicted r = -0.08 (95% CI [-0.15, -0.01]) decrease in effect sizes. The estimates of the proportion of variance attributable to the article or replication project level did not change considerably in either of these subsets. See table [all model output] for the model estimates from each model.</w:t>
+        <w:t xml:space="preserve">Examining just the 198 cases in which the replication study was statistically significant (65% of all studies), the average effect for original studies was 0.404, and the mean effect size for replication studies was 0.387. This represents a mean decrease of r = 0.017, a mean percentage increase in effect sizes of 4% and a median percentage decrease of 7%. Using equivalence testing 77% of replication studies were not statistically equivalent to the null (n= 237). The average effect size in the original non-equivalent studies was 0.406, compared to a mean effect size for replication studies of r = 0.348. This is a mean decrease of r = 0.058, a mean percentage decrease of 7%, and a median percentage decrease of 17%.</w:t>
       </w:r>
     </w:p>
     <w:p>
@@ -2139,7 +2100,15 @@
         <w:pStyle w:val="BodyText"/>
       </w:pPr>
       <w:r>
-        <w:t xml:space="preserve">These values represent changes equivalent to a decrease of 12% to 20% of the average original effect size (a correlation coefficient of r = 0.39). However, there was considerable imprecision in these estiamtes, with 95% confidence intervals for both of these subsamples extending from a considerable decrease equivalent to 38% of the average original effect size, to a small increase equivalent to 2% of the average original effect size.</w:t>
+        <w:t xml:space="preserve">Reperforming the meta-analysis only including studies for which the replication was statistically significant and had an effect in same direction as the original produced an estimated r = -0.051 (95% CI [-0.111, 0.01]) change in effect sizes from original to replication studies. Including only the studies which were not statistically equivalent to the null leads to a predicted r = -0.082 (95% CI [-0.154, -0.01]) decrease in effect sizes. The estimates of the proportion of variance attributable to the article or replication project level did not change considerably in either of these subsets. See table [all model output] for the model estimates from each model.</w:t>
+      </w:r>
+    </w:p>
+    <w:p>
+      <w:pPr>
+        <w:pStyle w:val="BodyText"/>
+      </w:pPr>
+      <w:r>
+        <w:t xml:space="preserve">These values represent changes equivalent to a decrease of 12% to 20% of the average original effect size (a correlation coefficient of r = 0.387). However, there was considerable imprecision in these estimates, with 95% confidence intervals for both of these subsamples extending from a considerable decrease equivalent to 38% of the average original effect size, to a small increase equivalent to 2% of the average original effect size.</w:t>
       </w:r>
     </w:p>
     <w:p>
@@ -2157,7 +2126,7 @@
         <w:pStyle w:val="FirstParagraph"/>
       </w:pPr>
       <w:r>
-        <w:t xml:space="preserve">The number of studies included in each model, and the estimated correlation coefficient decrease from each model. Models were estimated using Fisher Z transformed correlation coefficients and back transformed for interpretability. Percentage attenuation gives the percentage attenuation for effect size differences as a percentage of the mean original effect size (r = 0.37).</w:t>
+        <w:t xml:space="preserve">The number of studies included in each model, and the estimated correlation coefficient decrease from each model. Models were estimated using Fisher Z transformed correlation coefficients and back transformed for interpretability. Percentage attenuation gives the percentage attenuation for effect size differences as a percentage of the mean original effect size (r = 0.366).</w:t>
       </w:r>
     </w:p>
     <w:tbl>
@@ -2578,7 +2547,7 @@
         <w:pStyle w:val="FirstParagraph"/>
       </w:pPr>
       <w:r>
-        <w:t xml:space="preserve">To assess how sensitive the results of the multilevel models were to the inclusion of each of the replication projects, the included studies, and the individual replicated effects, all of the above multilevel models were rerun using leave one out cross validation, excluding both each effect, effects from each original study (i.e., in cases where multiple effects were tested from the same original source), and each replication project one at a time. None of these analyses led to model estimates (i.e., the expected decrease in effect size between original and replication study or equivalently the intercept estimate) that were further than 0.02 from those given above, suggesting that none of the individual projects, effects or studies included were overly influential. See supplementary material [LOO] for tables summarising the leave-one-out model output.</w:t>
+        <w:t xml:space="preserve">To assess how sensitive the results of the multilevel models were to the inclusion of each of the replication projects, the included studies, and the individual replicated effects, all of the above multilevel models were rerun using leave one out cross validation, excluding both each effect, effects from each original study (i.e., in cases where multiple effects were tested from the same original source), and each replication project one at a time. None of these analyses led to model estimates (i.e., the expected decrease in effect size between original and replication study or equivalently the intercept estimate) that were further than 0.02 from those given above, suggesting that none of the individual projects, effects or studies included were overly influential. See supplementary material 3 for tables summarising the leave-one-out model output.</w:t>
       </w:r>
     </w:p>
     <w:p>
@@ -2596,7 +2565,7 @@
         <w:pStyle w:val="FirstParagraph"/>
       </w:pPr>
       <w:r>
-        <w:t xml:space="preserve">The Bayesian mixture model was estimated using four Markov chains from each of which 100,000 draws were taken (excluding an 11,000 draw burn-in period). Trace and density plots for the discussed parameters were assessed and the model appeared to have converged. The overall posterior assignment rate (i.e., the proportion of studies which are estimated to be from the non-null alternative hypothesis) is 89%, with a 95% highest probability density interval of [79%, 98%]. The overall attenuation factor (i.e., the estimated amount that effect sizes decreases between the original and replication studies) is 19% with a 95% highest probability density interval of [11%, 28%]. Figure [mixture model], shows the original effect sizes plotted against replication effect sizes weighted by sample size, along with the posterior assignment rate. The color of each point indicates how often each effect was assigned to the alternative hypothesis.</w:t>
+        <w:t xml:space="preserve">The Bayesian mixture model was estimated using four Markov chains from each of which 100,000 draws were taken (excluding an 11,000 draw burn-in period). Trace and density plots for the discussed parameters were assessed and the model appeared to have converged. The overall posterior assignment rate (i.e., the proportion of studies which are estimated to be from the non-null alternative hypothesis) is 89%, with a 95% highest probability density interval of [79%, 98%]. The overall attenuation factor (i.e., the estimated amount that effect sizes decreases between the original and replication studies) is 19% with a 95% highest probability density interval of [11%, 28%]. Figure 2 shows the original effect sizes plotted against replication effect sizes weighted by sample size, along with the posterior assignment rate. The color of each point indicates how often each effect was assigned to the alternative hypothesis.</w:t>
       </w:r>
     </w:p>
     <w:p>
@@ -2604,7 +2573,7 @@
         <w:pStyle w:val="BodyText"/>
       </w:pPr>
       <w:r>
-        <w:t xml:space="preserve">As was seen and pointed out in the first use of this model in {Camerer, 2018 #967}, values close to the diagonal (i.e., cases in which the original and replication effect sizes are similar) are reliably assigned to the alternative hypothesis whereas effects far below the diagonal are more often assigned to the null hypothesis. The overall posterior assignment rate might be overly optimistic (i.e., assign studies to the non-null hypothesis at a high rate), likey in part due to the fact that this model allows for</w:t>
+        <w:t xml:space="preserve">As was pointed out in the first use of this model in {Camerer, 2018 #967}, values close to the diagonal (i.e., cases in which the original and replication effect sizes are similar) are reliably assigned to the alternative hypothesis whereas effects far below the diagonal are more often assigned to the null hypothesis. The overall posterior assignment rate might be overly optimistic (i.e., assign studies to the non-null hypothesis at a high rate), likely in part due to the fact that this model allows for</w:t>
       </w:r>
       <w:r>
         <w:t xml:space="preserve"> </w:t>
@@ -2657,7 +2626,7 @@
               <a:graphicData uri="http://schemas.openxmlformats.org/drawingml/2006/picture">
                 <pic:pic>
                   <pic:nvPicPr>
-                    <pic:cNvPr descr="SimplifiedEffectSizeAdjustment_files/figure-docx/unnamed-chunk-8-1.png" id="0" name="Picture"/>
+                    <pic:cNvPr descr="SimplifiedEffectSizeAdjustment_files/figure-docx/unnamed-chunk-7-1.png" id="0" name="Picture"/>
                     <pic:cNvPicPr>
                       <a:picLocks noChangeArrowheads="1" noChangeAspect="1"/>
                     </pic:cNvPicPr>
@@ -2694,10 +2663,10 @@
       <w:pPr>
         <w:pStyle w:val="Heading6"/>
       </w:pPr>
-      <w:bookmarkStart w:id="41" w:name="figure-mixture-model."/>
+      <w:bookmarkStart w:id="41" w:name="figure-2."/>
       <w:bookmarkEnd w:id="41"/>
       <w:r>
-        <w:t xml:space="preserve">Figure [mixture model].</w:t>
+        <w:t xml:space="preserve">Figure 2.</w:t>
       </w:r>
     </w:p>
     <w:p>
@@ -2723,45 +2692,7 @@
         <w:pStyle w:val="FirstParagraph"/>
       </w:pPr>
       <w:r>
-        <w:t xml:space="preserve">These results show that there was a substantial average decrease in effects sizes between the original and replication study and suggest that this is still the case even after accounting for the presence of non-zero effects. The results of the multilevel meta-analysis results show an estimated mean decrease of r = -0.14, (95% CI [-0.2, -0.07]), equivalent to a -0.28 point Cohen’s d decrease (95% CI [-0.42, -0.14]), or an estimated decrease of 34% (95% CI [51%, 17%]) of the mean effect size in the original studies (a</w:t>
-      </w:r>
-      <w:r>
-        <w:t xml:space="preserve"> </w:t>
-      </w:r>
-      <m:oMath>
-        <m:r>
-          <m:t>F</m:t>
-        </m:r>
-        <m:r>
-          <m:t>i</m:t>
-        </m:r>
-        <m:r>
-          <m:t>s</m:t>
-        </m:r>
-        <m:r>
-          <m:t>h</m:t>
-        </m:r>
-        <m:r>
-          <m:t>e</m:t>
-        </m:r>
-        <m:sSub>
-          <m:e>
-            <m:r>
-              <m:t>r</m:t>
-            </m:r>
-          </m:e>
-          <m:sub>
-            <m:r>
-              <m:t>Z</m:t>
-            </m:r>
-          </m:sub>
-        </m:sSub>
-      </m:oMath>
-      <w:r>
-        <w:t xml:space="preserve"> </w:t>
-      </w:r>
-      <w:r>
-        <w:t xml:space="preserve">equivalent to r = 0.39).</w:t>
+        <w:t xml:space="preserve">These results show that there was a substantial average decrease in effects sizes between the original and replication study and suggest that this is still the case even after accounting for the presence of null effects. The results of the multilevel meta-analysis results show an estimated mean decrease of r = -0.14, (95% CI [-0.2, -0.07]), equivalent to a -0.28 point Cohen’s d decrease (95% CI [-0.42, -0.14]), or an estimated decrease of 34% (95% CI [51%, 17%]) of the mean effect size in the original studies (a Fisher Z equivalent to r = 0.39).</w:t>
       </w:r>
     </w:p>
     <w:p>
@@ -2769,7 +2700,7 @@
         <w:pStyle w:val="BodyText"/>
       </w:pPr>
       <w:r>
-        <w:t xml:space="preserve">Arguably of more interest to researchers examining and planning research is the question of the degree of effect size attenuation expected under the assumption that the effect size is non-zero. All of the methods used here largely agreed, although the degree of precision differs. The Bayesian mixture model estimates that there is an average decrease of 19%, with a 95% highest probability density interval of [11%, 28%]. The multilevel models estimated excluding non-significant results and studies in which the replications studies were statistically equivalent to the null lead to similar conclusions, although they highlight the degree of uncertainty in this result. All models estimated using data-exclusions showed a lower effect size decrease when attempting to exclude null (or effectively null) effects with the confidence intervals over both of these models extending from a decrease of r = -0.15 to an increase of r = 0.01.</w:t>
+        <w:t xml:space="preserve">Arguably of more interest to researchers examining and planning research is the question of the degree of effect size attenuation expected under the assumption that the effect size is non-zero. All of the methods used here largely agreed, although the degree of precision in their estimates differs. The Bayesian mixture model suggests that there is an average decrease of 19%, with a 95% highest probability density interval of [11%, 28%]. The multilevel models estimated excluding non-significant results and studies in which the replications studies were statistically equivalent to the null lead to similar conclusions, although they give less precise estimates, highlighting the uncertainty in these estimates. For example, the confidence intervals over both of the models estimated excluding data extend from a meaningful decrease of r = -0.15 to a slight increase of r = 0.01.</w:t>
       </w:r>
     </w:p>
     <w:p>
@@ -2786,7 +2717,7 @@
               <a:graphicData uri="http://schemas.openxmlformats.org/drawingml/2006/picture">
                 <pic:pic>
                   <pic:nvPicPr>
-                    <pic:cNvPr descr="SimplifiedEffectSizeAdjustment_files/figure-docx/unnamed-chunk-9-1.png" id="0" name="Picture"/>
+                    <pic:cNvPr descr="SimplifiedEffectSizeAdjustment_files/figure-docx/unnamed-chunk-8-1.png" id="0" name="Picture"/>
                     <pic:cNvPicPr>
                       <a:picLocks noChangeArrowheads="1" noChangeAspect="1"/>
                     </pic:cNvPicPr>
@@ -2824,7 +2755,7 @@
         <w:pStyle w:val="BodyText"/>
       </w:pPr>
       <w:r>
-        <w:t xml:space="preserve">Figure x. A caterpillar plot of the effect size difference between original and replication study effect sizes ordered by magnitude, error bars are 95% confidence intervals around effect size differences.</w:t>
+        <w:t xml:space="preserve">Figure 3. A caterpillar plot of the effect size difference between original and replication study effect sizes ordered by magnitude, error bars are 95% confidence intervals around effect size differences.</w:t>
       </w:r>
     </w:p>
     <w:p>
@@ -2842,7 +2773,7 @@
         <w:pStyle w:val="FirstParagraph"/>
       </w:pPr>
       <w:r>
-        <w:t xml:space="preserve">In interpreting these results it is important to note several limiations. Firstly the current study does not attempt to distinguish between effect size heterogeneity (i.e., effect sizes that are different under due to subtle unobserved moderators {Kenny, 2019 #1041} and effect size exaggeration. However, in so far as effect size heterogeneity tends to lead to smaller effects in replications studies, it seems reasonable to term this effect size exaggeration for the purposes of researchers hoping to replicate or plan future similar studies of the same type of effects.</w:t>
+        <w:t xml:space="preserve">In interpreting these results it is important to note several limitations. Firstly, the current study does not attempt to distinguish between effect size heterogeneity (i.e., effect sizes that are different under due to subtle unobserved moderators {Kenny, 2019 #1041} and effect size exaggeration. However, in so far as effect size heterogeneity tends to lead to smaller effects in replication studies, it seems reasonable to term this effect size exaggeration for the purposes of researchers hoping to replicate or plan future similar studies of the same type of effects. It also cannot be ruled out on the basis of this data that the effect size differences seen in these large-scale replication projects are larger than would be seen for individuals attempting to replicate particular effects (e.g., if researchers in these large-scale replications have less access to the tacit knowledge that would normally facilitate replicators efforts).</w:t>
       </w:r>
     </w:p>
     <w:p>
@@ -2850,7 +2781,7 @@
         <w:pStyle w:val="BodyText"/>
       </w:pPr>
       <w:r>
-        <w:t xml:space="preserve">The Bayesian mixture model presented above assumes independence between effects and a uniform attenuation factor across all areas of psychological research, and allows for modeled true effect sizes to be negligibly small or even negative and still assumed to be sampled from the alternative distribution. Future research could help develop a more nuanced account of the underlying data-generation process by, for example, building a model that allows for the attenuation rate to change across replication studies, or by including more components in order to allowing for studies with negligible or negative but non-null effects in addition to the true alternative and null components modeled.</w:t>
+        <w:t xml:space="preserve">The Bayesian mixture model presented above assumes independence between effects and a uniform attenuation factor across all areas of psychological research, and allows for modeled true effect sizes to be negligibly small or even negative and still assumed to be sampled from the alternative distribution. Future research could help develop a more nuanced account of the data-generation process underlying this dataset by, for example, building a model that allows for the attenuation rate to change across replication studies, or by including more components in order to allowing for studies with negligible or negative but non-null effects in addition to the true alternative and null components modeled.</w:t>
       </w:r>
     </w:p>
     <w:p>
@@ -2858,7 +2789,7 @@
         <w:pStyle w:val="BodyText"/>
       </w:pPr>
       <w:r>
-        <w:t xml:space="preserve">Most importantly, none of the projects included in this analysis replicated true random selections from the literature, and the sampling strategies of the replication projects included vary widely (e.g., Soto, in press, examines studies included in a previous overview of trait-outcome associations, cf. Camerer et al., 2018 which only included studies published between 2010 and 2015 in the journals Nature and Science). It is possible that the effect size decreases seen here are systematically different from what would be seen across the behavioural sciences literature. While these results should be considered preliminary, this analysis nonetheless provides an initial estiamte of the amount of effect size attenuation that should be expected when planning research, and suggests that even accounting for the presence of null effects the amount of effect size attenuation between the published literature and replicaiton studies is still noteworthy.</w:t>
+        <w:t xml:space="preserve">Most importantly, none of the replication projects included in this analysis replicated true random selections from the literature, and the sampling strategies of the replication projects included vary widely (e.g., Soto, in press, examines studies included in a previous overview of trait-outcome associations whereas Camerer et al., 2018 only included studies published between 2010 and 2015 in the journals Nature and Science). It is possible that the effect size decreases seen here are systematically different from what would be seen across the behavioural sciences literature. While these results should be considered preliminary, this analysis nonetheless provides an initial estimate of the amount of effect size attenuation that should be expected when planning research, and suggests that even accounting for the presence of null effects the amount of effect size attenuation between the published literature and replication studies is still noteworthy.</w:t>
       </w:r>
     </w:p>
     <w:p>
@@ -2884,15 +2815,29 @@
         <w:pStyle w:val="BodyText"/>
       </w:pPr>
       <w:r>
-        <w:t xml:space="preserve">This research also emphasizes the importance of efforts to reduce publication and reporting biases, many of which individual researchers can voluntarily and easily take part in. Firstly, data-sharing platforms such as figshare (figshare.com) and the Open Science Framework (osf.io) make it possible for researchers to easily share the results of research whether or not a study is published in a traditional journal. Secondly, pre-prints allow researchers to report and publicize reports and data that may otherwise remain in the file draw, making it easier to ensure that non-significant results are accessible to other researchers and meta-analysts. Finally, projects like registered reports, in which papers are reviewed before data-collection on the basis of the design and analysis strategy as opposed to the results, also show promise in helping to develop a body of literature which is not affected by reporting and publication bias {Nosek, 2014 #202}. However, until large bodies of research free of publication bias become available, researchers should be aware that effect sizes in published studies are on average, considerably overstated.</w:t>
+        <w:t xml:space="preserve">This research also emphasizes the importance of efforts to reduce publication and reporting biases, many of which individual researchers can voluntarily and easily take part in. Firstly, data-sharing platforms such as figshare (figshare.com) and the Open Science Framework (osf.io) make it possible for researchers to easily share the results of research whether or not a study is published in a traditional journal. Secondly, pre-prints (e.g.,</w:t>
+      </w:r>
+      <w:r>
+        <w:t xml:space="preserve"> </w:t>
+      </w:r>
+      <w:hyperlink r:id="rId46">
+        <w:r>
+          <w:rPr>
+            <w:rStyle w:val="Hyperlink"/>
+          </w:rPr>
+          <w:t xml:space="preserve">https://psyarxiv.com</w:t>
+        </w:r>
+      </w:hyperlink>
+      <w:r>
+        <w:t xml:space="preserve">) allow researchers to report and publicize reports and data that may otherwise remain in the file draw, making it easier to ensure that non-significant results are accessible to other researchers and meta-analysts. Finally, projects like registered reports, in which papers are reviewed before data-collection on the basis of the design and analysis strategy as opposed to the results, also show promise in helping to develop a body of literature which is not affected by reporting and publication bias {Nosek, 2014 #202}. However, until large bodies of research free of publication bias become available, researchers should be aware that effect sizes in published studies are likely to be considerably overstated.</w:t>
       </w:r>
     </w:p>
     <w:p>
       <w:pPr>
         <w:pStyle w:val="Heading2"/>
       </w:pPr>
-      <w:bookmarkStart w:id="46" w:name="supplementary-material"/>
-      <w:bookmarkEnd w:id="46"/>
+      <w:bookmarkStart w:id="47" w:name="supplementary-material"/>
+      <w:bookmarkEnd w:id="47"/>
       <w:r>
         <w:t xml:space="preserve">Supplementary material</w:t>
       </w:r>
@@ -2901,8 +2846,8 @@
       <w:pPr>
         <w:pStyle w:val="Heading2"/>
       </w:pPr>
-      <w:bookmarkStart w:id="47" w:name="sm1"/>
-      <w:bookmarkEnd w:id="47"/>
+      <w:bookmarkStart w:id="48" w:name="sm1"/>
+      <w:bookmarkEnd w:id="48"/>
       <w:r>
         <w:t xml:space="preserve">SM1</w:t>
       </w:r>
@@ -2911,8 +2856,8 @@
       <w:pPr>
         <w:pStyle w:val="Heading3"/>
       </w:pPr>
-      <w:bookmarkStart w:id="48" w:name="replication-project-extraction-and-exclusion-details"/>
-      <w:bookmarkEnd w:id="48"/>
+      <w:bookmarkStart w:id="49" w:name="replication-project-extraction-and-exclusion-details"/>
+      <w:bookmarkEnd w:id="49"/>
       <w:r>
         <w:t xml:space="preserve">Replication project Extraction and exclusion details</w:t>
       </w:r>
@@ -2921,8 +2866,8 @@
       <w:pPr>
         <w:pStyle w:val="Heading5"/>
       </w:pPr>
-      <w:bookmarkStart w:id="49" w:name="open-science-collaboration-2015-611"/>
-      <w:bookmarkEnd w:id="49"/>
+      <w:bookmarkStart w:id="50" w:name="open-science-collaboration-2015-611"/>
+      <w:bookmarkEnd w:id="50"/>
       <w:r>
         <w:t xml:space="preserve">{Open Science Collaboration, 2015 #611}</w:t>
       </w:r>
@@ -2939,8 +2884,8 @@
       <w:pPr>
         <w:pStyle w:val="Heading5"/>
       </w:pPr>
-      <w:bookmarkStart w:id="50" w:name="camerer-2018-967"/>
-      <w:bookmarkEnd w:id="50"/>
+      <w:bookmarkStart w:id="51" w:name="camerer-2018-967"/>
+      <w:bookmarkEnd w:id="51"/>
       <w:r>
         <w:t xml:space="preserve">{Camerer, 2018 #967}</w:t>
       </w:r>
@@ -2993,8 +2938,8 @@
       <w:pPr>
         <w:pStyle w:val="Heading5"/>
       </w:pPr>
-      <w:bookmarkStart w:id="51" w:name="soto-in-press-1032"/>
-      <w:bookmarkEnd w:id="51"/>
+      <w:bookmarkStart w:id="52" w:name="soto-in-press-1032"/>
+      <w:bookmarkEnd w:id="52"/>
       <w:r>
         <w:t xml:space="preserve">{Soto, in press #1032}</w:t>
       </w:r>
@@ -3011,8 +2956,8 @@
       <w:pPr>
         <w:pStyle w:val="Heading5"/>
       </w:pPr>
-      <w:bookmarkStart w:id="52" w:name="cova-2018-984"/>
-      <w:bookmarkEnd w:id="52"/>
+      <w:bookmarkStart w:id="53" w:name="cova-2018-984"/>
+      <w:bookmarkEnd w:id="53"/>
       <w:r>
         <w:t xml:space="preserve">{Cova, 2018 #984}</w:t>
       </w:r>
@@ -3022,15 +2967,15 @@
         <w:pStyle w:val="FirstParagraph"/>
       </w:pPr>
       <w:r>
-        <w:t xml:space="preserve">{Cova, 2018 #984} included three replications of original studies which were non-significant (and which did not claim to provide evidence for the effects under test), these were removed from analysis. Effect sizes were reported by Cova et al. (2018) and are included in the current study for 33, original and replication studies, out of an original 37 replicated studies with significant original results. The four studies for which no effect sizes were reported performed analyses for which Cova et al. (2018) could not develop reasonable effect size estiamtes (e.g., a Sobel test, GEE analysis).</w:t>
+        <w:t xml:space="preserve">{Cova, 2018 #984} included three replications of original studies which were non-significant (and which did not claim to provide evidence for the effects under test), these were removed from analysis. Effect sizes were reported by Cova et al. (2018) and are included in the current study for 33, original and replication studies, out of an original 37 replicated studies with significant original results. The four studies for which no effect sizes were reported performed analyses for which Cova et al. (2018) could not develop reasonable effect size estimates (e.g., a Sobel test, GEE analysis).</w:t>
       </w:r>
     </w:p>
     <w:p>
       <w:pPr>
         <w:pStyle w:val="Heading5"/>
       </w:pPr>
-      <w:bookmarkStart w:id="53" w:name="many-labs-1-klein-2014-988"/>
-      <w:bookmarkEnd w:id="53"/>
+      <w:bookmarkStart w:id="54" w:name="many-labs-1-klein-2014-988"/>
+      <w:bookmarkEnd w:id="54"/>
       <w:r>
         <w:t xml:space="preserve">Many labs 1 {Klein, 2014 #988}</w:t>
       </w:r>
@@ -3047,8 +2992,8 @@
       <w:pPr>
         <w:pStyle w:val="Heading5"/>
       </w:pPr>
-      <w:bookmarkStart w:id="54" w:name="many-labs-2-klein-2018-1021"/>
-      <w:bookmarkEnd w:id="54"/>
+      <w:bookmarkStart w:id="55" w:name="many-labs-2-klein-2018-1021"/>
+      <w:bookmarkEnd w:id="55"/>
       <w:r>
         <w:t xml:space="preserve">Many labs 2 {Klein, 2018 #1021}</w:t>
       </w:r>
@@ -3065,8 +3010,8 @@
       <w:pPr>
         <w:pStyle w:val="Heading5"/>
       </w:pPr>
-      <w:bookmarkStart w:id="55" w:name="ebersole-2016-985"/>
-      <w:bookmarkEnd w:id="55"/>
+      <w:bookmarkStart w:id="56" w:name="ebersole-2016-985"/>
+      <w:bookmarkEnd w:id="56"/>
       <w:r>
         <w:t xml:space="preserve">{Ebersole, 2016 #985}</w:t>
       </w:r>
@@ -3298,8 +3243,8 @@
       <w:pPr>
         <w:pStyle w:val="Heading5"/>
       </w:pPr>
-      <w:bookmarkStart w:id="56" w:name="camerer-2016-983"/>
-      <w:bookmarkEnd w:id="56"/>
+      <w:bookmarkStart w:id="57" w:name="camerer-2016-983"/>
+      <w:bookmarkEnd w:id="57"/>
       <w:r>
         <w:t xml:space="preserve">{Camerer, 2016 #983}</w:t>
       </w:r>
@@ -3316,8 +3261,8 @@
       <w:pPr>
         <w:pStyle w:val="Heading3"/>
       </w:pPr>
-      <w:bookmarkStart w:id="57" w:name="sm2"/>
-      <w:bookmarkEnd w:id="57"/>
+      <w:bookmarkStart w:id="58" w:name="sm2"/>
+      <w:bookmarkEnd w:id="58"/>
       <w:r>
         <w:t xml:space="preserve">SM2</w:t>
       </w:r>
@@ -3326,8 +3271,8 @@
       <w:pPr>
         <w:pStyle w:val="Heading3"/>
       </w:pPr>
-      <w:bookmarkStart w:id="58" w:name="plots-and-multilevel-model-output-of-the-relationship-between-original-and-replication-correlation-coefficients-using-varied-exclusion-criteria"/>
-      <w:bookmarkEnd w:id="58"/>
+      <w:bookmarkStart w:id="59" w:name="plots-and-multilevel-model-output-of-the-relationship-between-original-and-replication-correlation-coefficients-using-varied-exclusion-criteria"/>
+      <w:bookmarkEnd w:id="59"/>
       <w:r>
         <w:t xml:space="preserve">Plots and multilevel model output of the relationship between original and replication correlation coefficients using varied exclusion criteria</w:t>
       </w:r>
@@ -3733,441 +3678,7 @@
               <a:graphicData uri="http://schemas.openxmlformats.org/drawingml/2006/picture">
                 <pic:pic>
                   <pic:nvPicPr>
-                    <pic:cNvPr descr="SimplifiedEffectSizeAdjustment_files/figure-docx/unnamed-chunk-11-1.png" id="0" name="Picture"/>
-                    <pic:cNvPicPr>
-                      <a:picLocks noChangeArrowheads="1" noChangeAspect="1"/>
-                    </pic:cNvPicPr>
-                  </pic:nvPicPr>
-                  <pic:blipFill>
-                    <a:blip r:embed="rId59"/>
-                    <a:stretch>
-                      <a:fillRect/>
-                    </a:stretch>
-                  </pic:blipFill>
-                  <pic:spPr bwMode="auto">
-                    <a:xfrm>
-                      <a:off x="0" y="0"/>
-                      <a:ext cx="5334000" cy="3333750"/>
-                    </a:xfrm>
-                    <a:prstGeom prst="rect">
-                      <a:avLst/>
-                    </a:prstGeom>
-                    <a:noFill/>
-                    <a:ln w="9525">
-                      <a:noFill/>
-                      <a:headEnd/>
-                      <a:tailEnd/>
-                    </a:ln>
-                  </pic:spPr>
-                </pic:pic>
-              </a:graphicData>
-            </a:graphic>
-          </wp:inline>
-        </w:drawing>
-      </w:r>
-    </w:p>
-    <w:p>
-      <w:pPr>
-        <w:pStyle w:val="BodyText"/>
-      </w:pPr>
-      <w:r>
-        <w:t xml:space="preserve">Figure SM1. Scatter plot of replication effect sizes (in correlation coefficients) plotted against original effects including all data.</w:t>
-      </w:r>
-    </w:p>
-    <w:p>
-      <w:pPr>
-        <w:pStyle w:val="BodyText"/>
-      </w:pPr>
-      <w:r>
-        <w:t xml:space="preserve">Table SM2. Multilevel meta-analysis model estimates and random effects including only statistically significant replications.</w:t>
-      </w:r>
-    </w:p>
-    <w:tbl>
-      <w:tblPr>
-        <w:tblStyle w:val="TableNormal"/>
-        <w:tblW w:type="pct" w:w="0.0"/>
-        <w:tblLook w:firstRow="1"/>
-      </w:tblPr>
-      <w:tblGrid/>
-      <w:tr>
-        <w:trPr>
-          <w:cnfStyle w:firstRow="1"/>
-        </w:trPr>
-        <w:tc>
-          <w:tcPr>
-            <w:tcBorders>
-              <w:bottom w:val="single"/>
-            </w:tcBorders>
-            <w:vAlign w:val="bottom"/>
-          </w:tcPr>
-          <w:p>
-            <w:pPr>
-              <w:pStyle w:val="Compact"/>
-              <w:jc w:val="right"/>
-            </w:pPr>
-            <w:r>
-              <w:t xml:space="preserve">Estimate</w:t>
-            </w:r>
-          </w:p>
-        </w:tc>
-        <w:tc>
-          <w:tcPr>
-            <w:tcBorders>
-              <w:bottom w:val="single"/>
-            </w:tcBorders>
-            <w:vAlign w:val="bottom"/>
-          </w:tcPr>
-          <w:p>
-            <w:pPr>
-              <w:pStyle w:val="Compact"/>
-              <w:jc w:val="right"/>
-            </w:pPr>
-            <w:r>
-              <w:t xml:space="preserve">95% CI LB</w:t>
-            </w:r>
-          </w:p>
-        </w:tc>
-        <w:tc>
-          <w:tcPr>
-            <w:tcBorders>
-              <w:bottom w:val="single"/>
-            </w:tcBorders>
-            <w:vAlign w:val="bottom"/>
-          </w:tcPr>
-          <w:p>
-            <w:pPr>
-              <w:pStyle w:val="Compact"/>
-              <w:jc w:val="right"/>
-            </w:pPr>
-            <w:r>
-              <w:t xml:space="preserve">95% CI UB</w:t>
-            </w:r>
-          </w:p>
-        </w:tc>
-        <w:tc>
-          <w:tcPr>
-            <w:tcBorders>
-              <w:bottom w:val="single"/>
-            </w:tcBorders>
-            <w:vAlign w:val="bottom"/>
-          </w:tcPr>
-          <w:p>
-            <w:pPr>
-              <w:pStyle w:val="Compact"/>
-              <w:jc w:val="right"/>
-            </w:pPr>
-            <w:r>
-              <w:t xml:space="preserve">SE</w:t>
-            </w:r>
-          </w:p>
-        </w:tc>
-        <w:tc>
-          <w:tcPr>
-            <w:tcBorders>
-              <w:bottom w:val="single"/>
-            </w:tcBorders>
-            <w:vAlign w:val="bottom"/>
-          </w:tcPr>
-          <w:p>
-            <w:pPr>
-              <w:pStyle w:val="Compact"/>
-              <w:jc w:val="right"/>
-            </w:pPr>
-            <w:r>
-              <w:t xml:space="preserve">p</w:t>
-            </w:r>
-          </w:p>
-        </w:tc>
-        <w:tc>
-          <w:tcPr>
-            <w:tcBorders>
-              <w:bottom w:val="single"/>
-            </w:tcBorders>
-            <w:vAlign w:val="bottom"/>
-          </w:tcPr>
-          <w:p>
-            <w:pPr>
-              <w:pStyle w:val="Compact"/>
-              <w:jc w:val="left"/>
-            </w:pPr>
-            <w:r>
-              <w:t xml:space="preserve">Random effects</w:t>
-            </w:r>
-          </w:p>
-        </w:tc>
-      </w:tr>
-      <w:tr>
-        <w:tc>
-          <w:p>
-            <w:pPr>
-              <w:pStyle w:val="Compact"/>
-              <w:jc w:val="right"/>
-            </w:pPr>
-            <w:r>
-              <w:t xml:space="preserve">-0.05</w:t>
-            </w:r>
-          </w:p>
-        </w:tc>
-        <w:tc>
-          <w:p>
-            <w:pPr>
-              <w:pStyle w:val="Compact"/>
-              <w:jc w:val="right"/>
-            </w:pPr>
-            <w:r>
-              <w:t xml:space="preserve">-0.11</w:t>
-            </w:r>
-          </w:p>
-        </w:tc>
-        <w:tc>
-          <w:p>
-            <w:pPr>
-              <w:pStyle w:val="Compact"/>
-              <w:jc w:val="right"/>
-            </w:pPr>
-            <w:r>
-              <w:t xml:space="preserve">0.01</w:t>
-            </w:r>
-          </w:p>
-        </w:tc>
-        <w:tc>
-          <w:p>
-            <w:pPr>
-              <w:pStyle w:val="Compact"/>
-              <w:jc w:val="right"/>
-            </w:pPr>
-            <w:r>
-              <w:t xml:space="preserve">0.03</w:t>
-            </w:r>
-          </w:p>
-        </w:tc>
-        <w:tc>
-          <w:p>
-            <w:pPr>
-              <w:pStyle w:val="Compact"/>
-              <w:jc w:val="right"/>
-            </w:pPr>
-            <w:r>
-              <w:t xml:space="preserve">0.1</w:t>
-            </w:r>
-          </w:p>
-        </w:tc>
-        <w:tc>
-          <w:p>
-            <w:pPr>
-              <w:pStyle w:val="Compact"/>
-            </w:pPr>
-          </w:p>
-        </w:tc>
-      </w:tr>
-      <w:tr>
-        <w:tc>
-          <w:p>
-            <w:pPr>
-              <w:pStyle w:val="Compact"/>
-            </w:pPr>
-          </w:p>
-        </w:tc>
-        <w:tc>
-          <w:p>
-            <w:pPr>
-              <w:pStyle w:val="Compact"/>
-            </w:pPr>
-          </w:p>
-        </w:tc>
-        <w:tc>
-          <w:p>
-            <w:pPr>
-              <w:pStyle w:val="Compact"/>
-            </w:pPr>
-          </w:p>
-        </w:tc>
-        <w:tc>
-          <w:p>
-            <w:pPr>
-              <w:pStyle w:val="Compact"/>
-            </w:pPr>
-          </w:p>
-        </w:tc>
-        <w:tc>
-          <w:p>
-            <w:pPr>
-              <w:pStyle w:val="Compact"/>
-            </w:pPr>
-          </w:p>
-        </w:tc>
-        <w:tc>
-          <w:p>
-            <w:pPr>
-              <w:pStyle w:val="Compact"/>
-              <w:jc w:val="left"/>
-            </w:pPr>
-            <w:r>
-              <w:t xml:space="preserve">Project variance = 0.005, n = 8</w:t>
-            </w:r>
-          </w:p>
-        </w:tc>
-      </w:tr>
-      <w:tr>
-        <w:tc>
-          <w:p>
-            <w:pPr>
-              <w:pStyle w:val="Compact"/>
-            </w:pPr>
-          </w:p>
-        </w:tc>
-        <w:tc>
-          <w:p>
-            <w:pPr>
-              <w:pStyle w:val="Compact"/>
-            </w:pPr>
-          </w:p>
-        </w:tc>
-        <w:tc>
-          <w:p>
-            <w:pPr>
-              <w:pStyle w:val="Compact"/>
-            </w:pPr>
-          </w:p>
-        </w:tc>
-        <w:tc>
-          <w:p>
-            <w:pPr>
-              <w:pStyle w:val="Compact"/>
-            </w:pPr>
-          </w:p>
-        </w:tc>
-        <w:tc>
-          <w:p>
-            <w:pPr>
-              <w:pStyle w:val="Compact"/>
-            </w:pPr>
-          </w:p>
-        </w:tc>
-        <w:tc>
-          <w:p>
-            <w:pPr>
-              <w:pStyle w:val="Compact"/>
-              <w:jc w:val="left"/>
-            </w:pPr>
-            <w:r>
-              <w:t xml:space="preserve">Article variance = 0.014, n = 132</w:t>
-            </w:r>
-          </w:p>
-        </w:tc>
-      </w:tr>
-      <w:tr>
-        <w:tc>
-          <w:p>
-            <w:pPr>
-              <w:pStyle w:val="Compact"/>
-            </w:pPr>
-          </w:p>
-        </w:tc>
-        <w:tc>
-          <w:p>
-            <w:pPr>
-              <w:pStyle w:val="Compact"/>
-            </w:pPr>
-          </w:p>
-        </w:tc>
-        <w:tc>
-          <w:p>
-            <w:pPr>
-              <w:pStyle w:val="Compact"/>
-            </w:pPr>
-          </w:p>
-        </w:tc>
-        <w:tc>
-          <w:p>
-            <w:pPr>
-              <w:pStyle w:val="Compact"/>
-            </w:pPr>
-          </w:p>
-        </w:tc>
-        <w:tc>
-          <w:p>
-            <w:pPr>
-              <w:pStyle w:val="Compact"/>
-            </w:pPr>
-          </w:p>
-        </w:tc>
-        <w:tc>
-          <w:p>
-            <w:pPr>
-              <w:pStyle w:val="Compact"/>
-              <w:jc w:val="left"/>
-            </w:pPr>
-            <w:r>
-              <w:t xml:space="preserve">Effect variance = 0.009, n = 198</w:t>
-            </w:r>
-          </w:p>
-        </w:tc>
-      </w:tr>
-      <w:tr>
-        <w:tc>
-          <w:p>
-            <w:pPr>
-              <w:pStyle w:val="Compact"/>
-            </w:pPr>
-          </w:p>
-        </w:tc>
-        <w:tc>
-          <w:p>
-            <w:pPr>
-              <w:pStyle w:val="Compact"/>
-            </w:pPr>
-          </w:p>
-        </w:tc>
-        <w:tc>
-          <w:p>
-            <w:pPr>
-              <w:pStyle w:val="Compact"/>
-            </w:pPr>
-          </w:p>
-        </w:tc>
-        <w:tc>
-          <w:p>
-            <w:pPr>
-              <w:pStyle w:val="Compact"/>
-            </w:pPr>
-          </w:p>
-        </w:tc>
-        <w:tc>
-          <w:p>
-            <w:pPr>
-              <w:pStyle w:val="Compact"/>
-            </w:pPr>
-          </w:p>
-        </w:tc>
-        <w:tc>
-          <w:p>
-            <w:pPr>
-              <w:pStyle w:val="Compact"/>
-              <w:jc w:val="left"/>
-            </w:pPr>
-            <w:r>
-              <w:t xml:space="preserve">QE(197) = 2715.24, p &lt; .001</w:t>
-            </w:r>
-          </w:p>
-        </w:tc>
-      </w:tr>
-    </w:tbl>
-    <w:p>
-      <w:pPr>
-        <w:pStyle w:val="BodyText"/>
-      </w:pPr>
-      <w:r>
-        <w:drawing>
-          <wp:inline>
-            <wp:extent cx="5334000" cy="3333750"/>
-            <wp:effectExtent b="0" l="0" r="0" t="0"/>
-            <wp:docPr descr="" title="" id="1" name="Picture"/>
-            <a:graphic>
-              <a:graphicData uri="http://schemas.openxmlformats.org/drawingml/2006/picture">
-                <pic:pic>
-                  <pic:nvPicPr>
-                    <pic:cNvPr descr="SimplifiedEffectSizeAdjustment_files/figure-docx/unnamed-chunk-13-1.png" id="0" name="Picture"/>
+                    <pic:cNvPr descr="SimplifiedEffectSizeAdjustment_files/figure-docx/unnamed-chunk-10-1.png" id="0" name="Picture"/>
                     <pic:cNvPicPr>
                       <a:picLocks noChangeArrowheads="1" noChangeAspect="1"/>
                     </pic:cNvPicPr>
@@ -4205,7 +3716,7 @@
         <w:pStyle w:val="BodyText"/>
       </w:pPr>
       <w:r>
-        <w:t xml:space="preserve">Figure SM2. Scatter plot of replication effect sizes (in correlation coefficients) plotted against original effects including only statistically significant replications.</w:t>
+        <w:t xml:space="preserve">Figure SM1. Scatter plot of replication effect sizes (in correlation coefficients) plotted against original effects including all data.</w:t>
       </w:r>
     </w:p>
     <w:p>
@@ -4213,7 +3724,7 @@
         <w:pStyle w:val="BodyText"/>
       </w:pPr>
       <w:r>
-        <w:t xml:space="preserve">Table SM3. Multilevel meta-analysis model estimates and random effects including studies which are not statistically equivalent to the null, using equivalence bounds set as the minimum effect size that would have been statistically significant in the original study.</w:t>
+        <w:t xml:space="preserve">Table SM2. Multilevel meta-analysis model estimates and random effects including only statistically significant replications.</w:t>
       </w:r>
     </w:p>
     <w:tbl>
@@ -4338,40 +3849,29 @@
               <w:jc w:val="right"/>
             </w:pPr>
             <w:r>
-              <w:t xml:space="preserve">-0.08</w:t>
-            </w:r>
-          </w:p>
-        </w:tc>
-        <w:tc>
-          <w:p>
-            <w:pPr>
-              <w:pStyle w:val="Compact"/>
-              <w:jc w:val="right"/>
-            </w:pPr>
-            <w:r>
-              <w:t xml:space="preserve">-0.15</w:t>
-            </w:r>
-          </w:p>
-        </w:tc>
-        <w:tc>
-          <w:p>
-            <w:pPr>
-              <w:pStyle w:val="Compact"/>
-              <w:jc w:val="right"/>
-            </w:pPr>
-            <w:r>
-              <w:t xml:space="preserve">-0.01</w:t>
-            </w:r>
-          </w:p>
-        </w:tc>
-        <w:tc>
-          <w:p>
-            <w:pPr>
-              <w:pStyle w:val="Compact"/>
-              <w:jc w:val="right"/>
-            </w:pPr>
-            <w:r>
-              <w:t xml:space="preserve">0.04</w:t>
+              <w:t xml:space="preserve">-0.05</w:t>
+            </w:r>
+          </w:p>
+        </w:tc>
+        <w:tc>
+          <w:p>
+            <w:pPr>
+              <w:pStyle w:val="Compact"/>
+              <w:jc w:val="right"/>
+            </w:pPr>
+            <w:r>
+              <w:t xml:space="preserve">-0.11</w:t>
+            </w:r>
+          </w:p>
+        </w:tc>
+        <w:tc>
+          <w:p>
+            <w:pPr>
+              <w:pStyle w:val="Compact"/>
+              <w:jc w:val="right"/>
+            </w:pPr>
+            <w:r>
+              <w:t xml:space="preserve">0.01</w:t>
             </w:r>
           </w:p>
         </w:tc>
@@ -4383,6 +3883,17 @@
             </w:pPr>
             <w:r>
               <w:t xml:space="preserve">0.03</w:t>
+            </w:r>
+          </w:p>
+        </w:tc>
+        <w:tc>
+          <w:p>
+            <w:pPr>
+              <w:pStyle w:val="Compact"/>
+              <w:jc w:val="right"/>
+            </w:pPr>
+            <w:r>
+              <w:t xml:space="preserve">0.1</w:t>
             </w:r>
           </w:p>
         </w:tc>
@@ -4437,7 +3948,7 @@
               <w:jc w:val="left"/>
             </w:pPr>
             <w:r>
-              <w:t xml:space="preserve">Project variance = 0.008, n = 8</w:t>
+              <w:t xml:space="preserve">Project variance = 0.005, n = 8</w:t>
             </w:r>
           </w:p>
         </w:tc>
@@ -4485,7 +3996,7 @@
               <w:jc w:val="left"/>
             </w:pPr>
             <w:r>
-              <w:t xml:space="preserve">Article variance = 0.018, n = 169</w:t>
+              <w:t xml:space="preserve">Article variance = 0.014, n = 132</w:t>
             </w:r>
           </w:p>
         </w:tc>
@@ -4533,7 +4044,7 @@
               <w:jc w:val="left"/>
             </w:pPr>
             <w:r>
-              <w:t xml:space="preserve">Effect variance = 0.009, n = 237</w:t>
+              <w:t xml:space="preserve">Effect variance = 0.009, n = 198</w:t>
             </w:r>
           </w:p>
         </w:tc>
@@ -4581,7 +4092,7 @@
               <w:jc w:val="left"/>
             </w:pPr>
             <w:r>
-              <w:t xml:space="preserve">QE(236) = 3031.58, p &lt; .001</w:t>
+              <w:t xml:space="preserve">QE(197) = 2715.24, p &lt; .001</w:t>
             </w:r>
           </w:p>
         </w:tc>
@@ -4601,7 +4112,7 @@
               <a:graphicData uri="http://schemas.openxmlformats.org/drawingml/2006/picture">
                 <pic:pic>
                   <pic:nvPicPr>
-                    <pic:cNvPr descr="SimplifiedEffectSizeAdjustment_files/figure-docx/unnamed-chunk-15-1.png" id="0" name="Picture"/>
+                    <pic:cNvPr descr="SimplifiedEffectSizeAdjustment_files/figure-docx/unnamed-chunk-12-1.png" id="0" name="Picture"/>
                     <pic:cNvPicPr>
                       <a:picLocks noChangeArrowheads="1" noChangeAspect="1"/>
                     </pic:cNvPicPr>
@@ -4639,74 +4150,15 @@
         <w:pStyle w:val="BodyText"/>
       </w:pPr>
       <w:r>
-        <w:t xml:space="preserve">Figure SM3. Scatter plot of replication effect sizes (in correlation coefficients) plotted against original effects including studies which are not statistically equivalent to the null, using equivalence bounds set as the minimum effect size that would have been statistically significant in the original study.</w:t>
-      </w:r>
-    </w:p>
-    <w:p>
-      <w:pPr>
-        <w:pStyle w:val="Heading3"/>
-      </w:pPr>
-      <w:bookmarkStart w:id="62" w:name="sm3"/>
-      <w:bookmarkEnd w:id="62"/>
-      <w:r>
-        <w:t xml:space="preserve">SM3</w:t>
-      </w:r>
-    </w:p>
-    <w:p>
-      <w:pPr>
-        <w:pStyle w:val="Heading4"/>
-      </w:pPr>
-      <w:bookmarkStart w:id="63" w:name="loo-cross-validation-output"/>
-      <w:bookmarkEnd w:id="63"/>
-      <w:r>
-        <w:t xml:space="preserve">LOO Cross validation output</w:t>
-      </w:r>
-    </w:p>
-    <w:p>
-      <w:pPr>
-        <w:pStyle w:val="Heading4"/>
-      </w:pPr>
-      <w:bookmarkStart w:id="64" w:name="table-loo-cross-validation-output."/>
-      <w:bookmarkEnd w:id="64"/>
-      <w:r>
-        <w:t xml:space="preserve">Table</w:t>
-      </w:r>
-      <w:r>
-        <w:t xml:space="preserve"> </w:t>
-      </w:r>
-      <w:hyperlink w:anchor="loo-cross-validation-output">
-        <w:r>
-          <w:rPr>
-            <w:rStyle w:val="Hyperlink"/>
-          </w:rPr>
-          <w:t xml:space="preserve">LOO cross validation output</w:t>
-        </w:r>
-      </w:hyperlink>
-      <w:r>
-        <w:t xml:space="preserve">.</w:t>
-      </w:r>
-    </w:p>
-    <w:p>
-      <w:pPr>
-        <w:pStyle w:val="FirstParagraph"/>
-      </w:pPr>
-      <w:r>
-        <w:t xml:space="preserve">0th, 25th, 50th, 75th and 100th percentiles from leave one out cross validation for each multilevel model, for each exclusion method an, including only the sample indicated in</w:t>
-      </w:r>
-      <w:r>
-        <w:t xml:space="preserve"> </w:t>
-      </w:r>
-      <w:r>
-        <w:t xml:space="preserve">“</w:t>
-      </w:r>
-      <w:r>
-        <w:t xml:space="preserve">LOO exclusions</w:t>
-      </w:r>
-      <w:r>
-        <w:t xml:space="preserve">”</w:t>
-      </w:r>
-      <w:r>
-        <w:t xml:space="preserve">.</w:t>
+        <w:t xml:space="preserve">Figure SM2. Scatter plot of replication effect sizes (in correlation coefficients) plotted against original effects including only statistically significant replications.</w:t>
+      </w:r>
+    </w:p>
+    <w:p>
+      <w:pPr>
+        <w:pStyle w:val="BodyText"/>
+      </w:pPr>
+      <w:r>
+        <w:t xml:space="preserve">Table SM3. Multilevel meta-analysis model estimates and random effects including studies which are not statistically equivalent to the null, using equivalence bounds set as the minimum effect size that would have been statistically significant in the original study.</w:t>
       </w:r>
     </w:p>
     <w:tbl>
@@ -4730,10 +4182,10 @@
           <w:p>
             <w:pPr>
               <w:pStyle w:val="Compact"/>
-              <w:jc w:val="left"/>
-            </w:pPr>
-            <w:r>
-              <w:t xml:space="preserve">LOO exclusions</w:t>
+              <w:jc w:val="right"/>
+            </w:pPr>
+            <w:r>
+              <w:t xml:space="preserve">Estimate</w:t>
             </w:r>
           </w:p>
         </w:tc>
@@ -4747,10 +4199,10 @@
           <w:p>
             <w:pPr>
               <w:pStyle w:val="Compact"/>
-              <w:jc w:val="left"/>
-            </w:pPr>
-            <w:r>
-              <w:t xml:space="preserve">Subsample</w:t>
+              <w:jc w:val="right"/>
+            </w:pPr>
+            <w:r>
+              <w:t xml:space="preserve">95% CI LB</w:t>
             </w:r>
           </w:p>
         </w:tc>
@@ -4767,7 +4219,7 @@
               <w:jc w:val="right"/>
             </w:pPr>
             <w:r>
-              <w:t xml:space="preserve">Proportion significant</w:t>
+              <w:t xml:space="preserve">95% CI UB</w:t>
             </w:r>
           </w:p>
         </w:tc>
@@ -4784,7 +4236,7 @@
               <w:jc w:val="right"/>
             </w:pPr>
             <w:r>
-              <w:t xml:space="preserve">Minimum estimate</w:t>
+              <w:t xml:space="preserve">SE</w:t>
             </w:r>
           </w:p>
         </w:tc>
@@ -4801,7 +4253,7 @@
               <w:jc w:val="right"/>
             </w:pPr>
             <w:r>
-              <w:t xml:space="preserve">25th percentile</w:t>
+              <w:t xml:space="preserve">p</w:t>
             </w:r>
           </w:p>
         </w:tc>
@@ -4815,13 +4267,404 @@
           <w:p>
             <w:pPr>
               <w:pStyle w:val="Compact"/>
-              <w:jc w:val="right"/>
-            </w:pPr>
-            <w:r>
-              <w:t xml:space="preserve">Median</w:t>
-            </w:r>
-          </w:p>
-        </w:tc>
+              <w:jc w:val="left"/>
+            </w:pPr>
+            <w:r>
+              <w:t xml:space="preserve">Random effects</w:t>
+            </w:r>
+          </w:p>
+        </w:tc>
+      </w:tr>
+      <w:tr>
+        <w:tc>
+          <w:p>
+            <w:pPr>
+              <w:pStyle w:val="Compact"/>
+              <w:jc w:val="right"/>
+            </w:pPr>
+            <w:r>
+              <w:t xml:space="preserve">-0.08</w:t>
+            </w:r>
+          </w:p>
+        </w:tc>
+        <w:tc>
+          <w:p>
+            <w:pPr>
+              <w:pStyle w:val="Compact"/>
+              <w:jc w:val="right"/>
+            </w:pPr>
+            <w:r>
+              <w:t xml:space="preserve">-0.15</w:t>
+            </w:r>
+          </w:p>
+        </w:tc>
+        <w:tc>
+          <w:p>
+            <w:pPr>
+              <w:pStyle w:val="Compact"/>
+              <w:jc w:val="right"/>
+            </w:pPr>
+            <w:r>
+              <w:t xml:space="preserve">-0.01</w:t>
+            </w:r>
+          </w:p>
+        </w:tc>
+        <w:tc>
+          <w:p>
+            <w:pPr>
+              <w:pStyle w:val="Compact"/>
+              <w:jc w:val="right"/>
+            </w:pPr>
+            <w:r>
+              <w:t xml:space="preserve">0.04</w:t>
+            </w:r>
+          </w:p>
+        </w:tc>
+        <w:tc>
+          <w:p>
+            <w:pPr>
+              <w:pStyle w:val="Compact"/>
+              <w:jc w:val="right"/>
+            </w:pPr>
+            <w:r>
+              <w:t xml:space="preserve">0.03</w:t>
+            </w:r>
+          </w:p>
+        </w:tc>
+        <w:tc>
+          <w:p>
+            <w:pPr>
+              <w:pStyle w:val="Compact"/>
+            </w:pPr>
+          </w:p>
+        </w:tc>
+      </w:tr>
+      <w:tr>
+        <w:tc>
+          <w:p>
+            <w:pPr>
+              <w:pStyle w:val="Compact"/>
+            </w:pPr>
+          </w:p>
+        </w:tc>
+        <w:tc>
+          <w:p>
+            <w:pPr>
+              <w:pStyle w:val="Compact"/>
+            </w:pPr>
+          </w:p>
+        </w:tc>
+        <w:tc>
+          <w:p>
+            <w:pPr>
+              <w:pStyle w:val="Compact"/>
+            </w:pPr>
+          </w:p>
+        </w:tc>
+        <w:tc>
+          <w:p>
+            <w:pPr>
+              <w:pStyle w:val="Compact"/>
+            </w:pPr>
+          </w:p>
+        </w:tc>
+        <w:tc>
+          <w:p>
+            <w:pPr>
+              <w:pStyle w:val="Compact"/>
+            </w:pPr>
+          </w:p>
+        </w:tc>
+        <w:tc>
+          <w:p>
+            <w:pPr>
+              <w:pStyle w:val="Compact"/>
+              <w:jc w:val="left"/>
+            </w:pPr>
+            <w:r>
+              <w:t xml:space="preserve">Project variance = 0.008, n = 8</w:t>
+            </w:r>
+          </w:p>
+        </w:tc>
+      </w:tr>
+      <w:tr>
+        <w:tc>
+          <w:p>
+            <w:pPr>
+              <w:pStyle w:val="Compact"/>
+            </w:pPr>
+          </w:p>
+        </w:tc>
+        <w:tc>
+          <w:p>
+            <w:pPr>
+              <w:pStyle w:val="Compact"/>
+            </w:pPr>
+          </w:p>
+        </w:tc>
+        <w:tc>
+          <w:p>
+            <w:pPr>
+              <w:pStyle w:val="Compact"/>
+            </w:pPr>
+          </w:p>
+        </w:tc>
+        <w:tc>
+          <w:p>
+            <w:pPr>
+              <w:pStyle w:val="Compact"/>
+            </w:pPr>
+          </w:p>
+        </w:tc>
+        <w:tc>
+          <w:p>
+            <w:pPr>
+              <w:pStyle w:val="Compact"/>
+            </w:pPr>
+          </w:p>
+        </w:tc>
+        <w:tc>
+          <w:p>
+            <w:pPr>
+              <w:pStyle w:val="Compact"/>
+              <w:jc w:val="left"/>
+            </w:pPr>
+            <w:r>
+              <w:t xml:space="preserve">Article variance = 0.018, n = 169</w:t>
+            </w:r>
+          </w:p>
+        </w:tc>
+      </w:tr>
+      <w:tr>
+        <w:tc>
+          <w:p>
+            <w:pPr>
+              <w:pStyle w:val="Compact"/>
+            </w:pPr>
+          </w:p>
+        </w:tc>
+        <w:tc>
+          <w:p>
+            <w:pPr>
+              <w:pStyle w:val="Compact"/>
+            </w:pPr>
+          </w:p>
+        </w:tc>
+        <w:tc>
+          <w:p>
+            <w:pPr>
+              <w:pStyle w:val="Compact"/>
+            </w:pPr>
+          </w:p>
+        </w:tc>
+        <w:tc>
+          <w:p>
+            <w:pPr>
+              <w:pStyle w:val="Compact"/>
+            </w:pPr>
+          </w:p>
+        </w:tc>
+        <w:tc>
+          <w:p>
+            <w:pPr>
+              <w:pStyle w:val="Compact"/>
+            </w:pPr>
+          </w:p>
+        </w:tc>
+        <w:tc>
+          <w:p>
+            <w:pPr>
+              <w:pStyle w:val="Compact"/>
+              <w:jc w:val="left"/>
+            </w:pPr>
+            <w:r>
+              <w:t xml:space="preserve">Effect variance = 0.009, n = 237</w:t>
+            </w:r>
+          </w:p>
+        </w:tc>
+      </w:tr>
+      <w:tr>
+        <w:tc>
+          <w:p>
+            <w:pPr>
+              <w:pStyle w:val="Compact"/>
+            </w:pPr>
+          </w:p>
+        </w:tc>
+        <w:tc>
+          <w:p>
+            <w:pPr>
+              <w:pStyle w:val="Compact"/>
+            </w:pPr>
+          </w:p>
+        </w:tc>
+        <w:tc>
+          <w:p>
+            <w:pPr>
+              <w:pStyle w:val="Compact"/>
+            </w:pPr>
+          </w:p>
+        </w:tc>
+        <w:tc>
+          <w:p>
+            <w:pPr>
+              <w:pStyle w:val="Compact"/>
+            </w:pPr>
+          </w:p>
+        </w:tc>
+        <w:tc>
+          <w:p>
+            <w:pPr>
+              <w:pStyle w:val="Compact"/>
+            </w:pPr>
+          </w:p>
+        </w:tc>
+        <w:tc>
+          <w:p>
+            <w:pPr>
+              <w:pStyle w:val="Compact"/>
+              <w:jc w:val="left"/>
+            </w:pPr>
+            <w:r>
+              <w:t xml:space="preserve">QE(236) = 3031.58, p &lt; .001</w:t>
+            </w:r>
+          </w:p>
+        </w:tc>
+      </w:tr>
+    </w:tbl>
+    <w:p>
+      <w:pPr>
+        <w:pStyle w:val="BodyText"/>
+      </w:pPr>
+      <w:r>
+        <w:drawing>
+          <wp:inline>
+            <wp:extent cx="5334000" cy="3333750"/>
+            <wp:effectExtent b="0" l="0" r="0" t="0"/>
+            <wp:docPr descr="" title="" id="1" name="Picture"/>
+            <a:graphic>
+              <a:graphicData uri="http://schemas.openxmlformats.org/drawingml/2006/picture">
+                <pic:pic>
+                  <pic:nvPicPr>
+                    <pic:cNvPr descr="SimplifiedEffectSizeAdjustment_files/figure-docx/unnamed-chunk-14-1.png" id="0" name="Picture"/>
+                    <pic:cNvPicPr>
+                      <a:picLocks noChangeArrowheads="1" noChangeAspect="1"/>
+                    </pic:cNvPicPr>
+                  </pic:nvPicPr>
+                  <pic:blipFill>
+                    <a:blip r:embed="rId62"/>
+                    <a:stretch>
+                      <a:fillRect/>
+                    </a:stretch>
+                  </pic:blipFill>
+                  <pic:spPr bwMode="auto">
+                    <a:xfrm>
+                      <a:off x="0" y="0"/>
+                      <a:ext cx="5334000" cy="3333750"/>
+                    </a:xfrm>
+                    <a:prstGeom prst="rect">
+                      <a:avLst/>
+                    </a:prstGeom>
+                    <a:noFill/>
+                    <a:ln w="9525">
+                      <a:noFill/>
+                      <a:headEnd/>
+                      <a:tailEnd/>
+                    </a:ln>
+                  </pic:spPr>
+                </pic:pic>
+              </a:graphicData>
+            </a:graphic>
+          </wp:inline>
+        </w:drawing>
+      </w:r>
+    </w:p>
+    <w:p>
+      <w:pPr>
+        <w:pStyle w:val="BodyText"/>
+      </w:pPr>
+      <w:r>
+        <w:t xml:space="preserve">Figure SM3. Scatter plot of replication effect sizes (in correlation coefficients) plotted against original effects including studies which are not statistically equivalent to the null, using equivalence bounds set as the minimum effect size that would have been statistically significant in the original study.</w:t>
+      </w:r>
+    </w:p>
+    <w:p>
+      <w:pPr>
+        <w:pStyle w:val="Heading3"/>
+      </w:pPr>
+      <w:bookmarkStart w:id="63" w:name="sm3"/>
+      <w:bookmarkEnd w:id="63"/>
+      <w:r>
+        <w:t xml:space="preserve">SM3</w:t>
+      </w:r>
+    </w:p>
+    <w:p>
+      <w:pPr>
+        <w:pStyle w:val="Heading4"/>
+      </w:pPr>
+      <w:bookmarkStart w:id="64" w:name="loo-cross-validation-output"/>
+      <w:bookmarkEnd w:id="64"/>
+      <w:r>
+        <w:t xml:space="preserve">LOO Cross validation output</w:t>
+      </w:r>
+    </w:p>
+    <w:p>
+      <w:pPr>
+        <w:pStyle w:val="Heading4"/>
+      </w:pPr>
+      <w:bookmarkStart w:id="65" w:name="table-loo-cross-validation-output."/>
+      <w:bookmarkEnd w:id="65"/>
+      <w:r>
+        <w:t xml:space="preserve">Table</w:t>
+      </w:r>
+      <w:r>
+        <w:t xml:space="preserve"> </w:t>
+      </w:r>
+      <w:hyperlink w:anchor="loo-cross-validation-output">
+        <w:r>
+          <w:rPr>
+            <w:rStyle w:val="Hyperlink"/>
+          </w:rPr>
+          <w:t xml:space="preserve">LOO cross validation output</w:t>
+        </w:r>
+      </w:hyperlink>
+      <w:r>
+        <w:t xml:space="preserve">.</w:t>
+      </w:r>
+    </w:p>
+    <w:p>
+      <w:pPr>
+        <w:pStyle w:val="FirstParagraph"/>
+      </w:pPr>
+      <w:r>
+        <w:t xml:space="preserve">0th, 25th, 50th, 75th and 100th percentiles from leave one out cross validation for each multilevel model, for each exclusion method an, including only the sample indicated in</w:t>
+      </w:r>
+      <w:r>
+        <w:t xml:space="preserve"> </w:t>
+      </w:r>
+      <w:r>
+        <w:t xml:space="preserve">“</w:t>
+      </w:r>
+      <w:r>
+        <w:t xml:space="preserve">LOO exclusions</w:t>
+      </w:r>
+      <w:r>
+        <w:t xml:space="preserve">”</w:t>
+      </w:r>
+      <w:r>
+        <w:t xml:space="preserve">.</w:t>
+      </w:r>
+    </w:p>
+    <w:tbl>
+      <w:tblPr>
+        <w:tblStyle w:val="TableNormal"/>
+        <w:tblW w:type="pct" w:w="0.0"/>
+        <w:tblLook w:firstRow="1"/>
+      </w:tblPr>
+      <w:tblGrid/>
+      <w:tr>
+        <w:trPr>
+          <w:cnfStyle w:firstRow="1"/>
+        </w:trPr>
         <w:tc>
           <w:tcPr>
             <w:tcBorders>
@@ -4832,10 +4675,10 @@
           <w:p>
             <w:pPr>
               <w:pStyle w:val="Compact"/>
-              <w:jc w:val="right"/>
-            </w:pPr>
-            <w:r>
-              <w:t xml:space="preserve">75th percentile</w:t>
+              <w:jc w:val="left"/>
+            </w:pPr>
+            <w:r>
+              <w:t xml:space="preserve">LOO exclusions</w:t>
             </w:r>
           </w:p>
         </w:tc>
@@ -4849,6 +4692,108 @@
           <w:p>
             <w:pPr>
               <w:pStyle w:val="Compact"/>
+              <w:jc w:val="left"/>
+            </w:pPr>
+            <w:r>
+              <w:t xml:space="preserve">Subsample</w:t>
+            </w:r>
+          </w:p>
+        </w:tc>
+        <w:tc>
+          <w:tcPr>
+            <w:tcBorders>
+              <w:bottom w:val="single"/>
+            </w:tcBorders>
+            <w:vAlign w:val="bottom"/>
+          </w:tcPr>
+          <w:p>
+            <w:pPr>
+              <w:pStyle w:val="Compact"/>
+              <w:jc w:val="right"/>
+            </w:pPr>
+            <w:r>
+              <w:t xml:space="preserve">Proportion significant</w:t>
+            </w:r>
+          </w:p>
+        </w:tc>
+        <w:tc>
+          <w:tcPr>
+            <w:tcBorders>
+              <w:bottom w:val="single"/>
+            </w:tcBorders>
+            <w:vAlign w:val="bottom"/>
+          </w:tcPr>
+          <w:p>
+            <w:pPr>
+              <w:pStyle w:val="Compact"/>
+              <w:jc w:val="right"/>
+            </w:pPr>
+            <w:r>
+              <w:t xml:space="preserve">Minimum estimate</w:t>
+            </w:r>
+          </w:p>
+        </w:tc>
+        <w:tc>
+          <w:tcPr>
+            <w:tcBorders>
+              <w:bottom w:val="single"/>
+            </w:tcBorders>
+            <w:vAlign w:val="bottom"/>
+          </w:tcPr>
+          <w:p>
+            <w:pPr>
+              <w:pStyle w:val="Compact"/>
+              <w:jc w:val="right"/>
+            </w:pPr>
+            <w:r>
+              <w:t xml:space="preserve">25th percentile</w:t>
+            </w:r>
+          </w:p>
+        </w:tc>
+        <w:tc>
+          <w:tcPr>
+            <w:tcBorders>
+              <w:bottom w:val="single"/>
+            </w:tcBorders>
+            <w:vAlign w:val="bottom"/>
+          </w:tcPr>
+          <w:p>
+            <w:pPr>
+              <w:pStyle w:val="Compact"/>
+              <w:jc w:val="right"/>
+            </w:pPr>
+            <w:r>
+              <w:t xml:space="preserve">Median</w:t>
+            </w:r>
+          </w:p>
+        </w:tc>
+        <w:tc>
+          <w:tcPr>
+            <w:tcBorders>
+              <w:bottom w:val="single"/>
+            </w:tcBorders>
+            <w:vAlign w:val="bottom"/>
+          </w:tcPr>
+          <w:p>
+            <w:pPr>
+              <w:pStyle w:val="Compact"/>
+              <w:jc w:val="right"/>
+            </w:pPr>
+            <w:r>
+              <w:t xml:space="preserve">75th percentile</w:t>
+            </w:r>
+          </w:p>
+        </w:tc>
+        <w:tc>
+          <w:tcPr>
+            <w:tcBorders>
+              <w:bottom w:val="single"/>
+            </w:tcBorders>
+            <w:vAlign w:val="bottom"/>
+          </w:tcPr>
+          <w:p>
+            <w:pPr>
+              <w:pStyle w:val="Compact"/>
               <w:jc w:val="right"/>
             </w:pPr>
             <w:r>
@@ -5942,8 +5887,8 @@
       <w:pPr>
         <w:pStyle w:val="Heading3"/>
       </w:pPr>
-      <w:bookmarkStart w:id="65" w:name="sm4"/>
-      <w:bookmarkEnd w:id="65"/>
+      <w:bookmarkStart w:id="66" w:name="sm4"/>
+      <w:bookmarkEnd w:id="66"/>
       <w:r>
         <w:t xml:space="preserve">SM4</w:t>
       </w:r>
@@ -5952,8 +5897,8 @@
       <w:pPr>
         <w:pStyle w:val="Heading4"/>
       </w:pPr>
-      <w:bookmarkStart w:id="66" w:name="bayesian-mixture-model"/>
-      <w:bookmarkEnd w:id="66"/>
+      <w:bookmarkStart w:id="67" w:name="bayesian-mixture-model"/>
+      <w:bookmarkEnd w:id="67"/>
       <w:r>
         <w:t xml:space="preserve">Bayesian Mixture Model</w:t>
       </w:r>
@@ -5968,7 +5913,7 @@
       <w:r>
         <w:t xml:space="preserve"> </w:t>
       </w:r>
-      <w:hyperlink r:id="rId67">
+      <w:hyperlink r:id="rId68">
         <w:r>
           <w:rPr>
             <w:rStyle w:val="Hyperlink"/>
@@ -6199,6 +6144,770 @@
         </w:rPr>
         <w:t xml:space="preserve">}</w:t>
       </w:r>
+    </w:p>
+    <w:p>
+      <w:pPr>
+        <w:pStyle w:val="Heading3"/>
+      </w:pPr>
+      <w:bookmarkStart w:id="69" w:name="sm5"/>
+      <w:bookmarkEnd w:id="69"/>
+      <w:r>
+        <w:t xml:space="preserve">SM5</w:t>
+      </w:r>
+    </w:p>
+    <w:p>
+      <w:pPr>
+        <w:pStyle w:val="Heading4"/>
+      </w:pPr>
+      <w:bookmarkStart w:id="70" w:name="conversions"/>
+      <w:bookmarkEnd w:id="70"/>
+      <w:r>
+        <w:t xml:space="preserve">Conversions</w:t>
+      </w:r>
+    </w:p>
+    <w:p>
+      <w:pPr>
+        <w:pStyle w:val="FirstParagraph"/>
+      </w:pPr>
+      <w:r>
+        <w:t xml:space="preserve">All statistical tests extracted were transformed into correlation coefficients as follows, using the methods reported in {Open Science Collaboration, 2015 #611}.</w:t>
+      </w:r>
+    </w:p>
+    <w:p>
+      <w:pPr>
+        <w:pStyle w:val="BodyText"/>
+      </w:pPr>
+      <w:r>
+        <w:t xml:space="preserve">t statistics:</w:t>
+      </w:r>
+    </w:p>
+    <w:p>
+      <w:pPr>
+        <w:pStyle w:val="BodyText"/>
+      </w:pPr>
+      <m:oMath>
+        <m:r>
+          <m:t>r</m:t>
+        </m:r>
+        <m:r>
+          <m:t> </m:t>
+        </m:r>
+        <m:r>
+          <m:t>=</m:t>
+        </m:r>
+        <m:r>
+          <m:t> </m:t>
+        </m:r>
+        <m:rad>
+          <m:radPr>
+            <m:degHide m:val="1"/>
+          </m:radPr>
+          <m:deg/>
+          <m:e>
+            <m:f>
+              <m:fPr>
+                <m:type m:val="bar"/>
+              </m:fPr>
+              <m:num>
+                <m:sSubSup>
+                  <m:e>
+                    <m:r>
+                      <m:t>t</m:t>
+                    </m:r>
+                  </m:e>
+                  <m:sub>
+                    <m:r>
+                      <m:t>o</m:t>
+                    </m:r>
+                    <m:r>
+                      <m:t>b</m:t>
+                    </m:r>
+                    <m:r>
+                      <m:t>s</m:t>
+                    </m:r>
+                  </m:sub>
+                  <m:sup>
+                    <m:r>
+                      <m:t>2</m:t>
+                    </m:r>
+                  </m:sup>
+                </m:sSubSup>
+                <m:r>
+                  <m:t>×</m:t>
+                </m:r>
+                <m:r>
+                  <m:t>(</m:t>
+                </m:r>
+                <m:r>
+                  <m:t>1</m:t>
+                </m:r>
+                <m:r>
+                  <m:t>/</m:t>
+                </m:r>
+                <m:r>
+                  <m:t>d</m:t>
+                </m:r>
+                <m:r>
+                  <m:t>f</m:t>
+                </m:r>
+                <m:r>
+                  <m:t>)</m:t>
+                </m:r>
+              </m:num>
+              <m:den>
+                <m:r>
+                  <m:t>(</m:t>
+                </m:r>
+                <m:sSubSup>
+                  <m:e>
+                    <m:r>
+                      <m:t>t</m:t>
+                    </m:r>
+                  </m:e>
+                  <m:sub>
+                    <m:r>
+                      <m:t>o</m:t>
+                    </m:r>
+                    <m:r>
+                      <m:t>b</m:t>
+                    </m:r>
+                    <m:r>
+                      <m:t>s</m:t>
+                    </m:r>
+                  </m:sub>
+                  <m:sup>
+                    <m:r>
+                      <m:t>2</m:t>
+                    </m:r>
+                  </m:sup>
+                </m:sSubSup>
+                <m:r>
+                  <m:t>/</m:t>
+                </m:r>
+                <m:r>
+                  <m:t>d</m:t>
+                </m:r>
+                <m:r>
+                  <m:t>f</m:t>
+                </m:r>
+                <m:r>
+                  <m:t>)</m:t>
+                </m:r>
+                <m:r>
+                  <m:t>+</m:t>
+                </m:r>
+                <m:r>
+                  <m:t>1</m:t>
+                </m:r>
+              </m:den>
+            </m:f>
+          </m:e>
+        </m:rad>
+      </m:oMath>
+    </w:p>
+    <w:p>
+      <w:pPr>
+        <w:pStyle w:val="BodyText"/>
+      </w:pPr>
+      <w:r>
+        <w:t xml:space="preserve">Where</w:t>
+      </w:r>
+      <w:r>
+        <w:t xml:space="preserve"> </w:t>
+      </w:r>
+      <m:oMath>
+        <m:sSub>
+          <m:e>
+            <m:r>
+              <m:t>t</m:t>
+            </m:r>
+          </m:e>
+          <m:sub>
+            <m:r>
+              <m:t>o</m:t>
+            </m:r>
+            <m:r>
+              <m:t>b</m:t>
+            </m:r>
+            <m:r>
+              <m:t>s</m:t>
+            </m:r>
+          </m:sub>
+        </m:sSub>
+      </m:oMath>
+      <w:r>
+        <w:t xml:space="preserve"> </w:t>
+      </w:r>
+      <w:r>
+        <w:t xml:space="preserve">is the observed t statistic and</w:t>
+      </w:r>
+      <w:r>
+        <w:t xml:space="preserve"> </w:t>
+      </w:r>
+      <m:oMath>
+        <m:r>
+          <m:t>d</m:t>
+        </m:r>
+        <m:r>
+          <m:t>f</m:t>
+        </m:r>
+      </m:oMath>
+      <w:r>
+        <w:t xml:space="preserve"> </w:t>
+      </w:r>
+      <w:r>
+        <w:t xml:space="preserve">is the degrees of freedom of the t test.</w:t>
+      </w:r>
+    </w:p>
+    <w:p>
+      <w:pPr>
+        <w:pStyle w:val="BodyText"/>
+      </w:pPr>
+      <w:r>
+        <w:t xml:space="preserve">F statistics:</w:t>
+      </w:r>
+    </w:p>
+    <w:p>
+      <w:pPr>
+        <w:pStyle w:val="BodyText"/>
+      </w:pPr>
+      <m:oMath>
+        <m:r>
+          <m:t>r</m:t>
+        </m:r>
+        <m:r>
+          <m:t> </m:t>
+        </m:r>
+        <m:r>
+          <m:t>=</m:t>
+        </m:r>
+        <m:r>
+          <m:t> </m:t>
+        </m:r>
+        <m:rad>
+          <m:radPr>
+            <m:degHide m:val="1"/>
+          </m:radPr>
+          <m:deg/>
+          <m:e>
+            <m:f>
+              <m:fPr>
+                <m:type m:val="bar"/>
+              </m:fPr>
+              <m:num>
+                <m:sSub>
+                  <m:e>
+                    <m:r>
+                      <m:t>F</m:t>
+                    </m:r>
+                  </m:e>
+                  <m:sub>
+                    <m:r>
+                      <m:t>o</m:t>
+                    </m:r>
+                    <m:r>
+                      <m:t>b</m:t>
+                    </m:r>
+                    <m:r>
+                      <m:t>s</m:t>
+                    </m:r>
+                  </m:sub>
+                </m:sSub>
+                <m:r>
+                  <m:t>×</m:t>
+                </m:r>
+                <m:r>
+                  <m:t>(</m:t>
+                </m:r>
+                <m:r>
+                  <m:t>d</m:t>
+                </m:r>
+                <m:sSub>
+                  <m:e>
+                    <m:r>
+                      <m:t>f</m:t>
+                    </m:r>
+                  </m:e>
+                  <m:sub>
+                    <m:r>
+                      <m:t>1</m:t>
+                    </m:r>
+                  </m:sub>
+                </m:sSub>
+                <m:r>
+                  <m:t>/</m:t>
+                </m:r>
+                <m:r>
+                  <m:t>d</m:t>
+                </m:r>
+                <m:sSub>
+                  <m:e>
+                    <m:r>
+                      <m:t>f</m:t>
+                    </m:r>
+                  </m:e>
+                  <m:sub>
+                    <m:r>
+                      <m:t>2</m:t>
+                    </m:r>
+                  </m:sub>
+                </m:sSub>
+                <m:r>
+                  <m:t>)</m:t>
+                </m:r>
+              </m:num>
+              <m:den>
+                <m:sSub>
+                  <m:e>
+                    <m:r>
+                      <m:t>F</m:t>
+                    </m:r>
+                  </m:e>
+                  <m:sub>
+                    <m:r>
+                      <m:t>o</m:t>
+                    </m:r>
+                    <m:r>
+                      <m:t>b</m:t>
+                    </m:r>
+                    <m:r>
+                      <m:t>s</m:t>
+                    </m:r>
+                  </m:sub>
+                </m:sSub>
+                <m:r>
+                  <m:t>×</m:t>
+                </m:r>
+                <m:r>
+                  <m:t>(</m:t>
+                </m:r>
+                <m:r>
+                  <m:t>d</m:t>
+                </m:r>
+                <m:sSub>
+                  <m:e>
+                    <m:r>
+                      <m:t>f</m:t>
+                    </m:r>
+                  </m:e>
+                  <m:sub>
+                    <m:r>
+                      <m:t>1</m:t>
+                    </m:r>
+                  </m:sub>
+                </m:sSub>
+                <m:r>
+                  <m:t>/</m:t>
+                </m:r>
+                <m:r>
+                  <m:t>d</m:t>
+                </m:r>
+                <m:sSub>
+                  <m:e>
+                    <m:r>
+                      <m:t>f</m:t>
+                    </m:r>
+                  </m:e>
+                  <m:sub>
+                    <m:r>
+                      <m:t>2</m:t>
+                    </m:r>
+                  </m:sub>
+                </m:sSub>
+                <m:r>
+                  <m:t>)</m:t>
+                </m:r>
+                <m:r>
+                  <m:t>+</m:t>
+                </m:r>
+                <m:r>
+                  <m:t>1</m:t>
+                </m:r>
+              </m:den>
+            </m:f>
+          </m:e>
+        </m:rad>
+        <m:r>
+          <m:t>×</m:t>
+        </m:r>
+        <m:rad>
+          <m:radPr>
+            <m:degHide m:val="1"/>
+          </m:radPr>
+          <m:deg/>
+          <m:e>
+            <m:f>
+              <m:fPr>
+                <m:type m:val="bar"/>
+              </m:fPr>
+              <m:num>
+                <m:r>
+                  <m:t>1</m:t>
+                </m:r>
+              </m:num>
+              <m:den>
+                <m:r>
+                  <m:t>d</m:t>
+                </m:r>
+                <m:sSub>
+                  <m:e>
+                    <m:r>
+                      <m:t>f</m:t>
+                    </m:r>
+                  </m:e>
+                  <m:sub>
+                    <m:r>
+                      <m:t>1</m:t>
+                    </m:r>
+                  </m:sub>
+                </m:sSub>
+              </m:den>
+            </m:f>
+          </m:e>
+        </m:rad>
+      </m:oMath>
+    </w:p>
+    <w:p>
+      <w:pPr>
+        <w:pStyle w:val="BodyText"/>
+      </w:pPr>
+      <w:r>
+        <w:t xml:space="preserve">Where</w:t>
+      </w:r>
+      <w:r>
+        <w:t xml:space="preserve"> </w:t>
+      </w:r>
+      <m:oMath>
+        <m:sSub>
+          <m:e>
+            <m:r>
+              <m:t>F</m:t>
+            </m:r>
+          </m:e>
+          <m:sub>
+            <m:r>
+              <m:t>o</m:t>
+            </m:r>
+            <m:r>
+              <m:t>b</m:t>
+            </m:r>
+            <m:r>
+              <m:t>s</m:t>
+            </m:r>
+          </m:sub>
+        </m:sSub>
+      </m:oMath>
+      <w:r>
+        <w:t xml:space="preserve"> </w:t>
+      </w:r>
+      <w:r>
+        <w:t xml:space="preserve">is the observed F statistic and</w:t>
+      </w:r>
+      <w:r>
+        <w:t xml:space="preserve"> </w:t>
+      </w:r>
+      <m:oMath>
+        <m:r>
+          <m:t>d</m:t>
+        </m:r>
+        <m:sSub>
+          <m:e>
+            <m:r>
+              <m:t>f</m:t>
+            </m:r>
+          </m:e>
+          <m:sub>
+            <m:r>
+              <m:t>1</m:t>
+            </m:r>
+          </m:sub>
+        </m:sSub>
+      </m:oMath>
+      <w:r>
+        <w:t xml:space="preserve"> </w:t>
+      </w:r>
+      <w:r>
+        <w:t xml:space="preserve">is the degrees of freedom of the numerator and</w:t>
+      </w:r>
+      <w:r>
+        <w:t xml:space="preserve"> </w:t>
+      </w:r>
+      <m:oMath>
+        <m:r>
+          <m:t>d</m:t>
+        </m:r>
+        <m:sSub>
+          <m:e>
+            <m:r>
+              <m:t>f</m:t>
+            </m:r>
+          </m:e>
+          <m:sub>
+            <m:r>
+              <m:t>2</m:t>
+            </m:r>
+          </m:sub>
+        </m:sSub>
+      </m:oMath>
+      <w:r>
+        <w:t xml:space="preserve"> </w:t>
+      </w:r>
+      <w:r>
+        <w:t xml:space="preserve">is degrees of freedom of the denominator.</w:t>
+      </w:r>
+    </w:p>
+    <w:p>
+      <w:pPr>
+        <w:pStyle w:val="BodyText"/>
+      </w:pPr>
+      <w:r>
+        <w:t xml:space="preserve">Chi square statistics:</w:t>
+      </w:r>
+    </w:p>
+    <w:p>
+      <w:pPr>
+        <w:pStyle w:val="BodyText"/>
+      </w:pPr>
+      <m:oMath>
+        <m:r>
+          <m:t>r</m:t>
+        </m:r>
+        <m:r>
+          <m:t> </m:t>
+        </m:r>
+        <m:r>
+          <m:t>=</m:t>
+        </m:r>
+        <m:r>
+          <m:t> </m:t>
+        </m:r>
+        <m:rad>
+          <m:radPr>
+            <m:degHide m:val="1"/>
+          </m:radPr>
+          <m:deg/>
+          <m:e>
+            <m:f>
+              <m:fPr>
+                <m:type m:val="bar"/>
+              </m:fPr>
+              <m:num>
+                <m:sSubSup>
+                  <m:e>
+                    <m:r>
+                      <m:t>χ</m:t>
+                    </m:r>
+                  </m:e>
+                  <m:sub>
+                    <m:r>
+                      <m:t>o</m:t>
+                    </m:r>
+                    <m:r>
+                      <m:t>b</m:t>
+                    </m:r>
+                    <m:r>
+                      <m:t>s</m:t>
+                    </m:r>
+                  </m:sub>
+                  <m:sup>
+                    <m:r>
+                      <m:t>2</m:t>
+                    </m:r>
+                  </m:sup>
+                </m:sSubSup>
+              </m:num>
+              <m:den>
+                <m:r>
+                  <m:t>d</m:t>
+                </m:r>
+                <m:r>
+                  <m:t>f</m:t>
+                </m:r>
+                <m:r>
+                  <m:t>+</m:t>
+                </m:r>
+                <m:r>
+                  <m:t>2</m:t>
+                </m:r>
+              </m:den>
+            </m:f>
+          </m:e>
+        </m:rad>
+      </m:oMath>
+    </w:p>
+    <w:p>
+      <w:pPr>
+        <w:pStyle w:val="BodyText"/>
+      </w:pPr>
+      <w:r>
+        <w:t xml:space="preserve">Where</w:t>
+      </w:r>
+      <w:r>
+        <w:t xml:space="preserve"> </w:t>
+      </w:r>
+      <m:oMath>
+        <m:sSubSup>
+          <m:e>
+            <m:r>
+              <m:t>χ</m:t>
+            </m:r>
+          </m:e>
+          <m:sub>
+            <m:r>
+              <m:t>o</m:t>
+            </m:r>
+            <m:r>
+              <m:t>b</m:t>
+            </m:r>
+            <m:r>
+              <m:t>s</m:t>
+            </m:r>
+          </m:sub>
+          <m:sup>
+            <m:r>
+              <m:t>2</m:t>
+            </m:r>
+          </m:sup>
+        </m:sSubSup>
+      </m:oMath>
+      <w:r>
+        <w:t xml:space="preserve"> </w:t>
+      </w:r>
+      <w:r>
+        <w:t xml:space="preserve">is the observed</w:t>
+      </w:r>
+      <w:r>
+        <w:t xml:space="preserve"> </w:t>
+      </w:r>
+      <m:oMath>
+        <m:sSubSup>
+          <m:e>
+            <m:r>
+              <m:t>χ</m:t>
+            </m:r>
+          </m:e>
+          <m:sub>
+            <m:r>
+              <m:t>o</m:t>
+            </m:r>
+            <m:r>
+              <m:t>b</m:t>
+            </m:r>
+            <m:r>
+              <m:t>s</m:t>
+            </m:r>
+          </m:sub>
+          <m:sup>
+            <m:r>
+              <m:t>2</m:t>
+            </m:r>
+          </m:sup>
+        </m:sSubSup>
+      </m:oMath>
+      <w:r>
+        <w:t xml:space="preserve"> </w:t>
+      </w:r>
+      <w:r>
+        <w:t xml:space="preserve">statistic and</w:t>
+      </w:r>
+      <w:r>
+        <w:t xml:space="preserve"> </w:t>
+      </w:r>
+      <m:oMath>
+        <m:r>
+          <m:t>d</m:t>
+        </m:r>
+        <m:r>
+          <m:t>f</m:t>
+        </m:r>
+      </m:oMath>
+      <w:r>
+        <w:t xml:space="preserve"> </w:t>
+      </w:r>
+      <w:r>
+        <w:t xml:space="preserve">is the associated degrees of freedom.</w:t>
+      </w:r>
+    </w:p>
+    <w:p>
+      <w:pPr>
+        <w:pStyle w:val="BodyText"/>
+      </w:pPr>
+      <w:r>
+        <w:t xml:space="preserve">All values were then transformed into fisher Z transformed correlation coefficients using:</w:t>
+      </w:r>
+    </w:p>
+    <w:p>
+      <w:pPr>
+        <w:pStyle w:val="BodyText"/>
+      </w:pPr>
+      <m:oMath>
+        <m:r>
+          <m:t>z</m:t>
+        </m:r>
+        <m:r>
+          <m:t> </m:t>
+        </m:r>
+        <m:r>
+          <m:t>=</m:t>
+        </m:r>
+        <m:f>
+          <m:fPr>
+            <m:type m:val="bar"/>
+          </m:fPr>
+          <m:num>
+            <m:r>
+              <m:t>1</m:t>
+            </m:r>
+          </m:num>
+          <m:den>
+            <m:r>
+              <m:t>2</m:t>
+            </m:r>
+          </m:den>
+        </m:f>
+        <m:r>
+          <m:t>×</m:t>
+        </m:r>
+        <m:r>
+          <m:rPr>
+            <m:sty m:val="p"/>
+          </m:rPr>
+          <m:t>ln</m:t>
+        </m:r>
+        <m:r>
+          <m:t>(</m:t>
+        </m:r>
+        <m:f>
+          <m:fPr>
+            <m:type m:val="bar"/>
+          </m:fPr>
+          <m:num>
+            <m:r>
+              <m:t>1</m:t>
+            </m:r>
+            <m:r>
+              <m:t>+</m:t>
+            </m:r>
+            <m:r>
+              <m:t>r</m:t>
+            </m:r>
+          </m:num>
+          <m:den>
+            <m:r>
+              <m:t>1</m:t>
+            </m:r>
+            <m:r>
+              <m:t>−</m:t>
+            </m:r>
+            <m:r>
+              <m:t>r</m:t>
+            </m:r>
+          </m:den>
+        </m:f>
+        <m:r>
+          <m:t>)</m:t>
+        </m:r>
+      </m:oMath>
     </w:p>
     <w:sectPr/>
   </w:body>
@@ -6308,7 +7017,7 @@
     </w:lvl>
   </w:abstractNum>
   <w:abstractNum w:abstractNumId="990">
-    <w:nsid w:val="5d82ac01"/>
+    <w:nsid w:val="db9e1968"/>
     <w:multiLevelType w:val="multilevel"/>
     <w:lvl w:ilvl="0">
       <w:numFmt w:val="bullet"/>

</xml_diff>